<commit_message>
New: added file CourseWork TextLang.docx; Fix: updated Requirements and Use Cases.
</commit_message>
<xml_diff>
--- a/docs/UseCases.docx
+++ b/docs/UseCases.docx
@@ -1,9 +1,10 @@
 
 <file path=word/document.xml><?xml version="1.0" encoding="utf-8"?>
-<w:document xmlns:wpc="http://schemas.microsoft.com/office/word/2010/wordprocessingCanvas" xmlns:cx="http://schemas.microsoft.com/office/drawing/2014/chartex" xmlns:mc="http://schemas.openxmlformats.org/markup-compatibility/2006" xmlns:o="urn:schemas-microsoft-com:office:office" xmlns:r="http://schemas.openxmlformats.org/officeDocument/2006/relationships" xmlns:m="http://schemas.openxmlformats.org/officeDocument/2006/math" xmlns:v="urn:schemas-microsoft-com:vml" xmlns:wp14="http://schemas.microsoft.com/office/word/2010/wordprocessingDrawing" xmlns:wp="http://schemas.openxmlformats.org/drawingml/2006/wordprocessingDrawing" xmlns:w10="urn:schemas-microsoft-com:office:word" xmlns:w="http://schemas.openxmlformats.org/wordprocessingml/2006/main" xmlns:w14="http://schemas.microsoft.com/office/word/2010/wordml" xmlns:w15="http://schemas.microsoft.com/office/word/2012/wordml" xmlns:w16se="http://schemas.microsoft.com/office/word/2015/wordml/symex" xmlns:wpg="http://schemas.microsoft.com/office/word/2010/wordprocessingGroup" xmlns:wpi="http://schemas.microsoft.com/office/word/2010/wordprocessingInk" xmlns:wne="http://schemas.microsoft.com/office/word/2006/wordml" xmlns:wps="http://schemas.microsoft.com/office/word/2010/wordprocessingShape" mc:Ignorable="w14 w15 w16se wp14">
+<w:document xmlns:wpc="http://schemas.microsoft.com/office/word/2010/wordprocessingCanvas" xmlns:mc="http://schemas.openxmlformats.org/markup-compatibility/2006" xmlns:o="urn:schemas-microsoft-com:office:office" xmlns:r="http://schemas.openxmlformats.org/officeDocument/2006/relationships" xmlns:m="http://schemas.openxmlformats.org/officeDocument/2006/math" xmlns:v="urn:schemas-microsoft-com:vml" xmlns:wp14="http://schemas.microsoft.com/office/word/2010/wordprocessingDrawing" xmlns:wp="http://schemas.openxmlformats.org/drawingml/2006/wordprocessingDrawing" xmlns:w10="urn:schemas-microsoft-com:office:word" xmlns:w="http://schemas.openxmlformats.org/wordprocessingml/2006/main" xmlns:w14="http://schemas.microsoft.com/office/word/2010/wordml" xmlns:w15="http://schemas.microsoft.com/office/word/2012/wordml" xmlns:wpg="http://schemas.microsoft.com/office/word/2010/wordprocessingGroup" xmlns:wpi="http://schemas.microsoft.com/office/word/2010/wordprocessingInk" xmlns:wne="http://schemas.microsoft.com/office/word/2006/wordml" xmlns:wps="http://schemas.microsoft.com/office/word/2010/wordprocessingShape" mc:Ignorable="w14 w15 wp14">
   <w:body>
     <w:p>
       <w:pPr>
+        <w:spacing w:line="360" w:lineRule="auto"/>
         <w:jc w:val="both"/>
         <w:rPr>
           <w:rFonts w:ascii="Times New Roman" w:hAnsi="Times New Roman" w:cs="Times New Roman"/>
@@ -47,7 +48,7 @@
           <w:sz w:val="32"/>
           <w:szCs w:val="32"/>
         </w:rPr>
-        <w:t xml:space="preserve"> 1</w:t>
+        <w:t xml:space="preserve"> </w:t>
       </w:r>
       <w:r>
         <w:rPr>
@@ -56,7 +57,7 @@
           <w:sz w:val="32"/>
           <w:szCs w:val="32"/>
         </w:rPr>
-        <w:t xml:space="preserve"> – </w:t>
+        <w:t>1</w:t>
       </w:r>
       <w:r>
         <w:rPr>
@@ -65,7 +66,7 @@
           <w:sz w:val="32"/>
           <w:szCs w:val="32"/>
         </w:rPr>
-        <w:t>Выбрать</w:t>
+        <w:t xml:space="preserve"> – </w:t>
       </w:r>
       <w:r>
         <w:rPr>
@@ -74,7 +75,7 @@
           <w:sz w:val="32"/>
           <w:szCs w:val="32"/>
         </w:rPr>
-        <w:t xml:space="preserve"> текстовый файл формата .</w:t>
+        <w:t>Определить естественный язык текста</w:t>
       </w:r>
       <w:r>
         <w:rPr>
@@ -82,22 +83,18 @@
           <w:b/>
           <w:sz w:val="32"/>
           <w:szCs w:val="32"/>
-          <w:lang w:val="en-US"/>
-        </w:rPr>
-        <w:t>txt</w:t>
-      </w:r>
-    </w:p>
-    <w:p>
-      <w:pPr>
-        <w:spacing w:line="360" w:lineRule="auto"/>
-        <w:jc w:val="both"/>
+        </w:rPr>
+        <w:t xml:space="preserve"> </w:t>
+      </w:r>
+      <w:r>
         <w:rPr>
           <w:rFonts w:ascii="Times New Roman" w:hAnsi="Times New Roman" w:cs="Times New Roman"/>
           <w:b/>
           <w:sz w:val="32"/>
           <w:szCs w:val="32"/>
         </w:rPr>
-      </w:pPr>
+        <w:t>из текстового файла</w:t>
+      </w:r>
     </w:p>
     <w:p>
       <w:pPr>
@@ -110,6 +107,18 @@
           <w:szCs w:val="32"/>
         </w:rPr>
       </w:pPr>
+    </w:p>
+    <w:p>
+      <w:pPr>
+        <w:spacing w:line="360" w:lineRule="auto"/>
+        <w:jc w:val="both"/>
+        <w:rPr>
+          <w:rFonts w:ascii="Times New Roman" w:hAnsi="Times New Roman" w:cs="Times New Roman"/>
+          <w:b/>
+          <w:sz w:val="28"/>
+          <w:szCs w:val="28"/>
+        </w:rPr>
+      </w:pPr>
       <w:r>
         <w:rPr>
           <w:rFonts w:ascii="Times New Roman" w:hAnsi="Times New Roman" w:cs="Times New Roman"/>
@@ -134,7 +143,47 @@
           <w:sz w:val="28"/>
           <w:szCs w:val="28"/>
         </w:rPr>
-        <w:t>предоставить системе текст, необходимый для определения его языка</w:t>
+        <w:t>определ</w:t>
+      </w:r>
+      <w:r>
+        <w:rPr>
+          <w:rFonts w:ascii="Times New Roman" w:hAnsi="Times New Roman" w:cs="Times New Roman"/>
+          <w:sz w:val="28"/>
+          <w:szCs w:val="28"/>
+        </w:rPr>
+        <w:t>ить</w:t>
+      </w:r>
+      <w:r>
+        <w:rPr>
+          <w:rFonts w:ascii="Times New Roman" w:hAnsi="Times New Roman" w:cs="Times New Roman"/>
+          <w:sz w:val="28"/>
+          <w:szCs w:val="28"/>
+        </w:rPr>
+        <w:t xml:space="preserve"> естественн</w:t>
+      </w:r>
+      <w:r>
+        <w:rPr>
+          <w:rFonts w:ascii="Times New Roman" w:hAnsi="Times New Roman" w:cs="Times New Roman"/>
+          <w:sz w:val="28"/>
+          <w:szCs w:val="28"/>
+        </w:rPr>
+        <w:t>ый язык</w:t>
+      </w:r>
+      <w:r>
+        <w:rPr>
+          <w:rFonts w:ascii="Times New Roman" w:hAnsi="Times New Roman" w:cs="Times New Roman"/>
+          <w:sz w:val="28"/>
+          <w:szCs w:val="28"/>
+        </w:rPr>
+        <w:t xml:space="preserve"> текста</w:t>
+      </w:r>
+      <w:r>
+        <w:rPr>
+          <w:rFonts w:ascii="Times New Roman" w:hAnsi="Times New Roman" w:cs="Times New Roman"/>
+          <w:sz w:val="28"/>
+          <w:szCs w:val="28"/>
+        </w:rPr>
+        <w:t xml:space="preserve"> из текстового файла</w:t>
       </w:r>
     </w:p>
     <w:p>
@@ -217,7 +266,7 @@
           <w:szCs w:val="28"/>
           <w:lang w:val="en-US"/>
         </w:rPr>
-        <w:t>Select</w:t>
+        <w:t>Detect</w:t>
       </w:r>
       <w:r>
         <w:rPr>
@@ -236,17 +285,7 @@
           <w:szCs w:val="28"/>
           <w:lang w:val="en-US"/>
         </w:rPr>
-        <w:t>F</w:t>
-      </w:r>
-      <w:r>
-        <w:rPr>
-          <w:rFonts w:ascii="Times New Roman" w:hAnsi="Times New Roman" w:cs="Times New Roman"/>
-          <w:i/>
-          <w:sz w:val="28"/>
-          <w:szCs w:val="28"/>
-          <w:lang w:val="en-US"/>
-        </w:rPr>
-        <w:t>ile</w:t>
+        <w:t>Language</w:t>
       </w:r>
     </w:p>
     <w:p>
@@ -278,653 +317,12 @@
           <w:sz w:val="28"/>
           <w:szCs w:val="28"/>
         </w:rPr>
-        <w:t>С</w:t>
-      </w:r>
-      <w:r>
-        <w:rPr>
-          <w:rFonts w:ascii="Times New Roman" w:hAnsi="Times New Roman" w:cs="Times New Roman"/>
-          <w:b/>
-          <w:sz w:val="28"/>
-          <w:szCs w:val="28"/>
-        </w:rPr>
-        <w:t xml:space="preserve">ценарий: </w:t>
-      </w:r>
-    </w:p>
-    <w:p>
-      <w:pPr>
-        <w:pStyle w:val="ListParagraph"/>
-        <w:numPr>
-          <w:ilvl w:val="0"/>
-          <w:numId w:val="5"/>
-        </w:numPr>
-        <w:spacing w:after="120" w:line="360" w:lineRule="auto"/>
-        <w:ind w:left="0" w:firstLine="0"/>
-        <w:jc w:val="both"/>
-        <w:rPr>
-          <w:rFonts w:ascii="Times New Roman" w:hAnsi="Times New Roman" w:cs="Times New Roman"/>
-          <w:sz w:val="28"/>
-          <w:szCs w:val="28"/>
-        </w:rPr>
-      </w:pPr>
-      <w:r>
-        <w:rPr>
-          <w:rFonts w:ascii="Times New Roman" w:hAnsi="Times New Roman" w:cs="Times New Roman"/>
-          <w:sz w:val="28"/>
-          <w:szCs w:val="28"/>
-        </w:rPr>
-        <w:t xml:space="preserve">Пользователь нажимает на кнопку </w:t>
-      </w:r>
-      <w:r>
-        <w:rPr>
-          <w:rFonts w:ascii="Times New Roman" w:hAnsi="Times New Roman" w:cs="Times New Roman"/>
-          <w:i/>
-          <w:sz w:val="28"/>
-          <w:szCs w:val="28"/>
-          <w:lang w:val="en-US"/>
-        </w:rPr>
-        <w:t>Select</w:t>
-      </w:r>
-      <w:r>
-        <w:rPr>
-          <w:rFonts w:ascii="Times New Roman" w:hAnsi="Times New Roman" w:cs="Times New Roman"/>
-          <w:i/>
-          <w:sz w:val="28"/>
-          <w:szCs w:val="28"/>
-        </w:rPr>
-        <w:t xml:space="preserve"> </w:t>
-      </w:r>
-      <w:r>
-        <w:rPr>
-          <w:rFonts w:ascii="Times New Roman" w:hAnsi="Times New Roman" w:cs="Times New Roman"/>
-          <w:i/>
-          <w:sz w:val="28"/>
-          <w:szCs w:val="28"/>
-          <w:lang w:val="en-US"/>
-        </w:rPr>
-        <w:t>F</w:t>
-      </w:r>
-      <w:r>
-        <w:rPr>
-          <w:rFonts w:ascii="Times New Roman" w:hAnsi="Times New Roman" w:cs="Times New Roman"/>
-          <w:i/>
-          <w:sz w:val="28"/>
-          <w:szCs w:val="28"/>
-          <w:lang w:val="en-US"/>
-        </w:rPr>
-        <w:t>ile</w:t>
-      </w:r>
-      <w:r>
-        <w:rPr>
-          <w:rFonts w:ascii="Times New Roman" w:hAnsi="Times New Roman" w:cs="Times New Roman"/>
-          <w:sz w:val="28"/>
-          <w:szCs w:val="28"/>
-        </w:rPr>
-        <w:t>;</w:t>
-      </w:r>
-    </w:p>
-    <w:p>
-      <w:pPr>
-        <w:pStyle w:val="ListParagraph"/>
-        <w:numPr>
-          <w:ilvl w:val="0"/>
-          <w:numId w:val="5"/>
-        </w:numPr>
-        <w:spacing w:after="120" w:line="360" w:lineRule="auto"/>
-        <w:ind w:left="0" w:firstLine="0"/>
-        <w:jc w:val="both"/>
-        <w:rPr>
-          <w:rFonts w:ascii="Times New Roman" w:hAnsi="Times New Roman" w:cs="Times New Roman"/>
-          <w:sz w:val="28"/>
-          <w:szCs w:val="28"/>
-        </w:rPr>
-      </w:pPr>
-      <w:r>
-        <w:rPr>
-          <w:rFonts w:ascii="Times New Roman" w:hAnsi="Times New Roman" w:cs="Times New Roman"/>
-          <w:sz w:val="28"/>
-          <w:szCs w:val="28"/>
-        </w:rPr>
-        <w:t xml:space="preserve">Система открывает диалоговое окно, с помощью которого можно выбрать только файл формата </w:t>
-      </w:r>
-      <w:r>
-        <w:rPr>
-          <w:rFonts w:ascii="Times New Roman" w:hAnsi="Times New Roman" w:cs="Times New Roman"/>
-          <w:i/>
-          <w:sz w:val="28"/>
-          <w:szCs w:val="28"/>
-        </w:rPr>
-        <w:t>.</w:t>
-      </w:r>
-      <w:r>
-        <w:rPr>
-          <w:rFonts w:ascii="Times New Roman" w:hAnsi="Times New Roman" w:cs="Times New Roman"/>
-          <w:i/>
-          <w:sz w:val="28"/>
-          <w:szCs w:val="28"/>
-          <w:lang w:val="en-US"/>
-        </w:rPr>
-        <w:t>txt</w:t>
-      </w:r>
-      <w:r>
-        <w:rPr>
-          <w:rFonts w:ascii="Times New Roman" w:hAnsi="Times New Roman" w:cs="Times New Roman"/>
-          <w:sz w:val="28"/>
-          <w:szCs w:val="28"/>
-        </w:rPr>
-        <w:t>;</w:t>
-      </w:r>
-    </w:p>
-    <w:p>
-      <w:pPr>
-        <w:pStyle w:val="ListParagraph"/>
-        <w:numPr>
-          <w:ilvl w:val="0"/>
-          <w:numId w:val="5"/>
-        </w:numPr>
-        <w:spacing w:after="120" w:line="360" w:lineRule="auto"/>
-        <w:ind w:left="0" w:firstLine="0"/>
-        <w:jc w:val="both"/>
-        <w:rPr>
-          <w:rFonts w:ascii="Times New Roman" w:hAnsi="Times New Roman" w:cs="Times New Roman"/>
-          <w:sz w:val="28"/>
-          <w:szCs w:val="28"/>
-        </w:rPr>
-      </w:pPr>
-      <w:r>
-        <w:rPr>
-          <w:rFonts w:ascii="Times New Roman" w:hAnsi="Times New Roman" w:cs="Times New Roman"/>
-          <w:sz w:val="28"/>
-          <w:szCs w:val="28"/>
-        </w:rPr>
-        <w:t>Пользователь выбирает файл и диалоговое окно закрывается</w:t>
-      </w:r>
-      <w:r>
-        <w:rPr>
-          <w:rFonts w:ascii="Times New Roman" w:hAnsi="Times New Roman" w:cs="Times New Roman"/>
-          <w:sz w:val="28"/>
-          <w:szCs w:val="28"/>
-        </w:rPr>
-        <w:t>;</w:t>
-      </w:r>
-    </w:p>
-    <w:p>
-      <w:pPr>
-        <w:pStyle w:val="ListParagraph"/>
-        <w:numPr>
-          <w:ilvl w:val="0"/>
-          <w:numId w:val="5"/>
-        </w:numPr>
-        <w:spacing w:after="120" w:line="360" w:lineRule="auto"/>
-        <w:ind w:left="0" w:firstLine="0"/>
-        <w:jc w:val="both"/>
-        <w:rPr>
-          <w:rFonts w:ascii="Times New Roman" w:hAnsi="Times New Roman" w:cs="Times New Roman"/>
-          <w:sz w:val="28"/>
-          <w:szCs w:val="28"/>
-        </w:rPr>
-      </w:pPr>
-      <w:r>
-        <w:rPr>
-          <w:rFonts w:ascii="Times New Roman" w:hAnsi="Times New Roman" w:cs="Times New Roman"/>
-          <w:sz w:val="28"/>
-          <w:szCs w:val="28"/>
-        </w:rPr>
-        <w:t>Текст из файла</w:t>
-      </w:r>
-      <w:r>
-        <w:rPr>
-          <w:rFonts w:ascii="Times New Roman" w:hAnsi="Times New Roman" w:cs="Times New Roman"/>
-          <w:sz w:val="28"/>
-          <w:szCs w:val="28"/>
-        </w:rPr>
-        <w:t xml:space="preserve"> </w:t>
-      </w:r>
-      <w:r>
-        <w:rPr>
-          <w:rFonts w:ascii="Times New Roman" w:hAnsi="Times New Roman" w:cs="Times New Roman"/>
-          <w:sz w:val="28"/>
-          <w:szCs w:val="28"/>
-        </w:rPr>
-        <w:t>считывается</w:t>
-      </w:r>
-      <w:r>
-        <w:rPr>
-          <w:rFonts w:ascii="Times New Roman" w:hAnsi="Times New Roman" w:cs="Times New Roman"/>
-          <w:sz w:val="28"/>
-          <w:szCs w:val="28"/>
-        </w:rPr>
-        <w:t xml:space="preserve"> </w:t>
-      </w:r>
-      <w:r>
-        <w:rPr>
-          <w:rFonts w:ascii="Times New Roman" w:hAnsi="Times New Roman" w:cs="Times New Roman"/>
-          <w:sz w:val="28"/>
-          <w:szCs w:val="28"/>
-        </w:rPr>
-        <w:t>системой</w:t>
-      </w:r>
-      <w:r>
-        <w:rPr>
-          <w:rFonts w:ascii="Times New Roman" w:hAnsi="Times New Roman" w:cs="Times New Roman"/>
-          <w:sz w:val="28"/>
-          <w:szCs w:val="28"/>
-        </w:rPr>
-        <w:t>;</w:t>
-      </w:r>
-    </w:p>
-    <w:p>
-      <w:pPr>
-        <w:pStyle w:val="ListParagraph"/>
-        <w:numPr>
-          <w:ilvl w:val="0"/>
-          <w:numId w:val="5"/>
-        </w:numPr>
-        <w:spacing w:after="120" w:line="360" w:lineRule="auto"/>
-        <w:ind w:left="0" w:firstLine="0"/>
-        <w:jc w:val="both"/>
-        <w:rPr>
-          <w:rFonts w:ascii="Times New Roman" w:hAnsi="Times New Roman" w:cs="Times New Roman"/>
-          <w:sz w:val="28"/>
-          <w:szCs w:val="28"/>
-        </w:rPr>
-      </w:pPr>
-      <w:r>
-        <w:rPr>
-          <w:rFonts w:ascii="Times New Roman" w:hAnsi="Times New Roman" w:cs="Times New Roman"/>
-          <w:sz w:val="28"/>
-          <w:szCs w:val="28"/>
-        </w:rPr>
-        <w:t xml:space="preserve">Система </w:t>
-      </w:r>
-      <w:r>
-        <w:rPr>
-          <w:rFonts w:ascii="Times New Roman" w:hAnsi="Times New Roman" w:cs="Times New Roman"/>
-          <w:sz w:val="28"/>
-          <w:szCs w:val="28"/>
-        </w:rPr>
-        <w:t>выводит</w:t>
-      </w:r>
-      <w:r>
-        <w:rPr>
-          <w:rFonts w:ascii="Times New Roman" w:hAnsi="Times New Roman" w:cs="Times New Roman"/>
-          <w:sz w:val="28"/>
-          <w:szCs w:val="28"/>
-        </w:rPr>
-        <w:t xml:space="preserve"> название выбранного файла рядом с кнопкой </w:t>
-      </w:r>
-      <w:r>
-        <w:rPr>
-          <w:rFonts w:ascii="Times New Roman" w:hAnsi="Times New Roman" w:cs="Times New Roman"/>
-          <w:i/>
-          <w:sz w:val="28"/>
-          <w:szCs w:val="28"/>
-          <w:lang w:val="en-US"/>
-        </w:rPr>
-        <w:t>Select</w:t>
-      </w:r>
-      <w:r>
-        <w:rPr>
-          <w:rFonts w:ascii="Times New Roman" w:hAnsi="Times New Roman" w:cs="Times New Roman"/>
-          <w:i/>
-          <w:sz w:val="28"/>
-          <w:szCs w:val="28"/>
-        </w:rPr>
-        <w:t xml:space="preserve"> </w:t>
-      </w:r>
-      <w:r>
-        <w:rPr>
-          <w:rFonts w:ascii="Times New Roman" w:hAnsi="Times New Roman" w:cs="Times New Roman"/>
-          <w:i/>
-          <w:sz w:val="28"/>
-          <w:szCs w:val="28"/>
-          <w:lang w:val="en-US"/>
-        </w:rPr>
-        <w:t>F</w:t>
-      </w:r>
-      <w:r>
-        <w:rPr>
-          <w:rFonts w:ascii="Times New Roman" w:hAnsi="Times New Roman" w:cs="Times New Roman"/>
-          <w:i/>
-          <w:sz w:val="28"/>
-          <w:szCs w:val="28"/>
-          <w:lang w:val="en-US"/>
-        </w:rPr>
-        <w:t>ile</w:t>
-      </w:r>
-      <w:r>
-        <w:rPr>
-          <w:rFonts w:ascii="Times New Roman" w:hAnsi="Times New Roman" w:cs="Times New Roman"/>
-          <w:sz w:val="28"/>
-          <w:szCs w:val="28"/>
-        </w:rPr>
-        <w:t>.</w:t>
-      </w:r>
-    </w:p>
-    <w:p>
-      <w:pPr>
-        <w:spacing w:line="360" w:lineRule="auto"/>
-        <w:jc w:val="both"/>
-        <w:rPr>
-          <w:rFonts w:ascii="Times New Roman" w:hAnsi="Times New Roman" w:cs="Times New Roman"/>
-          <w:sz w:val="28"/>
-          <w:szCs w:val="28"/>
-        </w:rPr>
-      </w:pPr>
-      <w:r>
-        <w:rPr>
-          <w:rFonts w:ascii="Times New Roman" w:hAnsi="Times New Roman" w:cs="Times New Roman"/>
-          <w:sz w:val="28"/>
-          <w:szCs w:val="28"/>
-        </w:rPr>
-        <w:br w:type="page"/>
-      </w:r>
-    </w:p>
-    <w:p>
-      <w:pPr>
-        <w:spacing w:line="360" w:lineRule="auto"/>
-        <w:jc w:val="both"/>
-        <w:rPr>
-          <w:rFonts w:ascii="Times New Roman" w:hAnsi="Times New Roman" w:cs="Times New Roman"/>
-          <w:b/>
-          <w:sz w:val="32"/>
-          <w:szCs w:val="32"/>
-        </w:rPr>
-      </w:pPr>
-      <w:r>
-        <w:rPr>
-          <w:rFonts w:ascii="Times New Roman" w:hAnsi="Times New Roman" w:cs="Times New Roman"/>
-          <w:b/>
-          <w:sz w:val="32"/>
-          <w:szCs w:val="32"/>
-          <w:lang w:val="en-US"/>
-        </w:rPr>
-        <w:lastRenderedPageBreak/>
-        <w:t>Use</w:t>
-      </w:r>
-      <w:r>
-        <w:rPr>
-          <w:rFonts w:ascii="Times New Roman" w:hAnsi="Times New Roman" w:cs="Times New Roman"/>
-          <w:b/>
-          <w:sz w:val="32"/>
-          <w:szCs w:val="32"/>
-        </w:rPr>
-        <w:t xml:space="preserve"> </w:t>
-      </w:r>
-      <w:r>
-        <w:rPr>
-          <w:rFonts w:ascii="Times New Roman" w:hAnsi="Times New Roman" w:cs="Times New Roman"/>
-          <w:b/>
-          <w:sz w:val="32"/>
-          <w:szCs w:val="32"/>
-          <w:lang w:val="en-US"/>
-        </w:rPr>
-        <w:t>Case</w:t>
-      </w:r>
-      <w:r>
-        <w:rPr>
-          <w:rFonts w:ascii="Times New Roman" w:hAnsi="Times New Roman" w:cs="Times New Roman"/>
-          <w:b/>
-          <w:sz w:val="32"/>
-          <w:szCs w:val="32"/>
-        </w:rPr>
-        <w:t xml:space="preserve"> 2</w:t>
-      </w:r>
-      <w:r>
-        <w:rPr>
-          <w:rFonts w:ascii="Times New Roman" w:hAnsi="Times New Roman" w:cs="Times New Roman"/>
-          <w:b/>
-          <w:sz w:val="32"/>
-          <w:szCs w:val="32"/>
-        </w:rPr>
-        <w:t xml:space="preserve"> – </w:t>
-      </w:r>
-      <w:r>
-        <w:rPr>
-          <w:rFonts w:ascii="Times New Roman" w:hAnsi="Times New Roman" w:cs="Times New Roman"/>
-          <w:b/>
-          <w:sz w:val="32"/>
-          <w:szCs w:val="32"/>
-        </w:rPr>
-        <w:t>Определить естественный язык текста</w:t>
-      </w:r>
-      <w:r>
-        <w:rPr>
-          <w:rFonts w:ascii="Times New Roman" w:hAnsi="Times New Roman" w:cs="Times New Roman"/>
-          <w:b/>
-          <w:sz w:val="32"/>
-          <w:szCs w:val="32"/>
-        </w:rPr>
-        <w:t xml:space="preserve"> в системе </w:t>
-      </w:r>
-      <w:r>
-        <w:rPr>
-          <w:rFonts w:ascii="Times New Roman" w:hAnsi="Times New Roman" w:cs="Times New Roman"/>
-          <w:b/>
-          <w:sz w:val="32"/>
-          <w:szCs w:val="32"/>
-        </w:rPr>
-        <w:t>TextLang</w:t>
-      </w:r>
-    </w:p>
-    <w:p>
-      <w:pPr>
-        <w:spacing w:line="360" w:lineRule="auto"/>
-        <w:jc w:val="both"/>
-        <w:rPr>
-          <w:rFonts w:ascii="Times New Roman" w:hAnsi="Times New Roman" w:cs="Times New Roman"/>
-          <w:b/>
-          <w:sz w:val="32"/>
-          <w:szCs w:val="32"/>
-        </w:rPr>
-      </w:pPr>
-    </w:p>
-    <w:p>
-      <w:pPr>
-        <w:spacing w:line="360" w:lineRule="auto"/>
-        <w:jc w:val="both"/>
-        <w:rPr>
-          <w:rFonts w:ascii="Times New Roman" w:hAnsi="Times New Roman" w:cs="Times New Roman"/>
-          <w:b/>
-          <w:sz w:val="28"/>
-          <w:szCs w:val="28"/>
-        </w:rPr>
-      </w:pPr>
-      <w:r>
-        <w:rPr>
-          <w:rFonts w:ascii="Times New Roman" w:hAnsi="Times New Roman" w:cs="Times New Roman"/>
-          <w:b/>
-          <w:sz w:val="28"/>
-          <w:szCs w:val="28"/>
-        </w:rPr>
-        <w:t>Цель:</w:t>
-      </w:r>
-      <w:r>
-        <w:rPr>
-          <w:rFonts w:ascii="Times New Roman" w:hAnsi="Times New Roman" w:cs="Times New Roman"/>
-          <w:b/>
-          <w:sz w:val="28"/>
-          <w:szCs w:val="28"/>
-        </w:rPr>
-        <w:t xml:space="preserve"> </w:t>
-      </w:r>
-      <w:r>
-        <w:rPr>
-          <w:rFonts w:ascii="Times New Roman" w:hAnsi="Times New Roman" w:cs="Times New Roman"/>
-          <w:sz w:val="28"/>
-          <w:szCs w:val="28"/>
-        </w:rPr>
-        <w:t>определ</w:t>
-      </w:r>
-      <w:r>
-        <w:rPr>
-          <w:rFonts w:ascii="Times New Roman" w:hAnsi="Times New Roman" w:cs="Times New Roman"/>
-          <w:sz w:val="28"/>
-          <w:szCs w:val="28"/>
-        </w:rPr>
-        <w:t>ить</w:t>
-      </w:r>
-      <w:r>
-        <w:rPr>
-          <w:rFonts w:ascii="Times New Roman" w:hAnsi="Times New Roman" w:cs="Times New Roman"/>
-          <w:sz w:val="28"/>
-          <w:szCs w:val="28"/>
-        </w:rPr>
-        <w:t xml:space="preserve"> естественн</w:t>
-      </w:r>
-      <w:r>
-        <w:rPr>
-          <w:rFonts w:ascii="Times New Roman" w:hAnsi="Times New Roman" w:cs="Times New Roman"/>
-          <w:sz w:val="28"/>
-          <w:szCs w:val="28"/>
-        </w:rPr>
-        <w:t>ый язык</w:t>
-      </w:r>
-      <w:r>
-        <w:rPr>
-          <w:rFonts w:ascii="Times New Roman" w:hAnsi="Times New Roman" w:cs="Times New Roman"/>
-          <w:sz w:val="28"/>
-          <w:szCs w:val="28"/>
-        </w:rPr>
-        <w:t xml:space="preserve"> текста</w:t>
-      </w:r>
-    </w:p>
-    <w:p>
-      <w:pPr>
-        <w:spacing w:line="360" w:lineRule="auto"/>
-        <w:jc w:val="both"/>
-        <w:rPr>
-          <w:rFonts w:ascii="Times New Roman" w:hAnsi="Times New Roman" w:cs="Times New Roman"/>
-          <w:sz w:val="28"/>
-          <w:szCs w:val="28"/>
-        </w:rPr>
-      </w:pPr>
-      <w:r>
-        <w:rPr>
-          <w:rFonts w:ascii="Times New Roman" w:hAnsi="Times New Roman" w:cs="Times New Roman"/>
-          <w:b/>
-          <w:sz w:val="28"/>
-          <w:szCs w:val="28"/>
-        </w:rPr>
-        <w:t xml:space="preserve">Действующее лицо: </w:t>
-      </w:r>
-      <w:r>
-        <w:rPr>
-          <w:rFonts w:ascii="Times New Roman" w:hAnsi="Times New Roman" w:cs="Times New Roman"/>
-          <w:sz w:val="28"/>
-          <w:szCs w:val="28"/>
-        </w:rPr>
-        <w:t>пользователь</w:t>
-      </w:r>
-      <w:r>
-        <w:rPr>
-          <w:rFonts w:ascii="Times New Roman" w:hAnsi="Times New Roman" w:cs="Times New Roman"/>
-          <w:sz w:val="28"/>
-          <w:szCs w:val="28"/>
-        </w:rPr>
-        <w:t xml:space="preserve"> системы</w:t>
-      </w:r>
-    </w:p>
-    <w:p>
-      <w:pPr>
-        <w:spacing w:line="360" w:lineRule="auto"/>
-        <w:jc w:val="both"/>
-        <w:rPr>
-          <w:rFonts w:ascii="Times New Roman" w:hAnsi="Times New Roman" w:cs="Times New Roman"/>
-          <w:sz w:val="28"/>
-          <w:szCs w:val="28"/>
-        </w:rPr>
-      </w:pPr>
-      <w:r>
-        <w:rPr>
-          <w:rFonts w:ascii="Times New Roman" w:hAnsi="Times New Roman" w:cs="Times New Roman"/>
-          <w:b/>
-          <w:sz w:val="28"/>
-          <w:szCs w:val="28"/>
-        </w:rPr>
-        <w:t>Активатор:</w:t>
-      </w:r>
-      <w:r>
-        <w:rPr>
-          <w:rFonts w:ascii="Times New Roman" w:hAnsi="Times New Roman" w:cs="Times New Roman"/>
-          <w:b/>
-          <w:sz w:val="28"/>
-          <w:szCs w:val="28"/>
-        </w:rPr>
-        <w:t xml:space="preserve"> </w:t>
-      </w:r>
-      <w:r>
-        <w:rPr>
-          <w:rFonts w:ascii="Times New Roman" w:hAnsi="Times New Roman" w:cs="Times New Roman"/>
-          <w:sz w:val="28"/>
-          <w:szCs w:val="28"/>
-        </w:rPr>
-        <w:t xml:space="preserve">нажатие кнопки </w:t>
-      </w:r>
-      <w:r>
-        <w:rPr>
-          <w:rFonts w:ascii="Times New Roman" w:hAnsi="Times New Roman" w:cs="Times New Roman"/>
-          <w:i/>
-          <w:sz w:val="28"/>
-          <w:szCs w:val="28"/>
-          <w:lang w:val="en-US"/>
-        </w:rPr>
-        <w:t>Detect</w:t>
-      </w:r>
-      <w:r>
-        <w:rPr>
-          <w:rFonts w:ascii="Times New Roman" w:hAnsi="Times New Roman" w:cs="Times New Roman"/>
-          <w:i/>
-          <w:sz w:val="28"/>
-          <w:szCs w:val="28"/>
-        </w:rPr>
-        <w:t xml:space="preserve"> </w:t>
-      </w:r>
-      <w:r>
-        <w:rPr>
-          <w:rFonts w:ascii="Times New Roman" w:hAnsi="Times New Roman" w:cs="Times New Roman"/>
-          <w:i/>
-          <w:sz w:val="28"/>
-          <w:szCs w:val="28"/>
-          <w:lang w:val="en-US"/>
-        </w:rPr>
-        <w:t>Language</w:t>
-      </w:r>
-    </w:p>
-    <w:p>
-      <w:pPr>
-        <w:spacing w:line="360" w:lineRule="auto"/>
-        <w:jc w:val="both"/>
-        <w:rPr>
-          <w:rFonts w:ascii="Times New Roman" w:hAnsi="Times New Roman" w:cs="Times New Roman"/>
-          <w:sz w:val="28"/>
-          <w:szCs w:val="28"/>
-        </w:rPr>
-      </w:pPr>
-    </w:p>
-    <w:p>
-      <w:pPr>
-        <w:spacing w:line="360" w:lineRule="auto"/>
-        <w:jc w:val="both"/>
-        <w:rPr>
-          <w:rFonts w:ascii="Times New Roman" w:hAnsi="Times New Roman" w:cs="Times New Roman"/>
-          <w:b/>
-          <w:sz w:val="28"/>
-          <w:szCs w:val="28"/>
-        </w:rPr>
-      </w:pPr>
-      <w:r>
-        <w:rPr>
-          <w:rFonts w:ascii="Times New Roman" w:hAnsi="Times New Roman" w:cs="Times New Roman"/>
-          <w:b/>
-          <w:sz w:val="28"/>
-          <w:szCs w:val="28"/>
-        </w:rPr>
         <w:t xml:space="preserve">Основной сценарий: </w:t>
       </w:r>
     </w:p>
     <w:p>
       <w:pPr>
-        <w:pStyle w:val="ListParagraph"/>
+        <w:pStyle w:val="a4"/>
         <w:numPr>
           <w:ilvl w:val="0"/>
           <w:numId w:val="1"/>
@@ -944,27 +342,22 @@
           <w:sz w:val="28"/>
           <w:szCs w:val="28"/>
         </w:rPr>
-        <w:t>Пользователь выбирает одну из двух опций</w:t>
-      </w:r>
-      <w:r>
-        <w:rPr>
-          <w:rFonts w:ascii="Times New Roman" w:hAnsi="Times New Roman" w:cs="Times New Roman"/>
-          <w:sz w:val="28"/>
-          <w:szCs w:val="28"/>
-        </w:rPr>
-        <w:t xml:space="preserve"> выбора текста</w:t>
-      </w:r>
-      <w:r>
-        <w:rPr>
-          <w:rFonts w:ascii="Times New Roman" w:hAnsi="Times New Roman" w:cs="Times New Roman"/>
-          <w:sz w:val="28"/>
-          <w:szCs w:val="28"/>
-        </w:rPr>
-        <w:t>:</w:t>
-      </w:r>
-      <w:r>
-        <w:rPr>
-          <w:rFonts w:ascii="Times New Roman" w:hAnsi="Times New Roman" w:cs="Times New Roman"/>
+        <w:t xml:space="preserve">Пользователь нажимает на кнопку </w:t>
+      </w:r>
+      <w:r>
+        <w:rPr>
+          <w:rFonts w:ascii="Times New Roman" w:hAnsi="Times New Roman" w:cs="Times New Roman"/>
+          <w:i/>
+          <w:sz w:val="28"/>
+          <w:szCs w:val="28"/>
+          <w:lang w:val="en-US"/>
+        </w:rPr>
+        <w:t>Select</w:t>
+      </w:r>
+      <w:r>
+        <w:rPr>
+          <w:rFonts w:ascii="Times New Roman" w:hAnsi="Times New Roman" w:cs="Times New Roman"/>
+          <w:i/>
           <w:sz w:val="28"/>
           <w:szCs w:val="28"/>
         </w:rPr>
@@ -978,53 +371,17 @@
           <w:szCs w:val="28"/>
           <w:lang w:val="en-US"/>
         </w:rPr>
-        <w:t>Text</w:t>
-      </w:r>
-      <w:r>
-        <w:rPr>
-          <w:rFonts w:ascii="Times New Roman" w:hAnsi="Times New Roman" w:cs="Times New Roman"/>
-          <w:i/>
-          <w:sz w:val="28"/>
-          <w:szCs w:val="28"/>
-          <w:lang w:val="en-US"/>
-        </w:rPr>
-        <w:t>B</w:t>
-      </w:r>
-      <w:r>
-        <w:rPr>
-          <w:rFonts w:ascii="Times New Roman" w:hAnsi="Times New Roman" w:cs="Times New Roman"/>
-          <w:i/>
-          <w:sz w:val="28"/>
-          <w:szCs w:val="28"/>
-          <w:lang w:val="en-US"/>
-        </w:rPr>
-        <w:t>ox</w:t>
-      </w:r>
-      <w:r>
-        <w:rPr>
-          <w:rFonts w:ascii="Times New Roman" w:hAnsi="Times New Roman" w:cs="Times New Roman"/>
-          <w:sz w:val="28"/>
-          <w:szCs w:val="28"/>
-        </w:rPr>
-        <w:t xml:space="preserve"> </w:t>
-      </w:r>
-      <w:r>
-        <w:rPr>
-          <w:rFonts w:ascii="Times New Roman" w:hAnsi="Times New Roman" w:cs="Times New Roman"/>
-          <w:sz w:val="28"/>
-          <w:szCs w:val="28"/>
-        </w:rPr>
-        <w:t xml:space="preserve">или </w:t>
-      </w:r>
-      <w:r>
-        <w:rPr>
-          <w:rFonts w:ascii="Times New Roman" w:hAnsi="Times New Roman" w:cs="Times New Roman"/>
-          <w:i/>
-          <w:sz w:val="28"/>
-          <w:szCs w:val="28"/>
-          <w:lang w:val="en-US"/>
-        </w:rPr>
-        <w:t>File</w:t>
+        <w:t>F</w:t>
+      </w:r>
+      <w:r>
+        <w:rPr>
+          <w:rFonts w:ascii="Times New Roman" w:hAnsi="Times New Roman" w:cs="Times New Roman"/>
+          <w:i/>
+          <w:sz w:val="28"/>
+          <w:szCs w:val="28"/>
+          <w:lang w:val="en-US"/>
+        </w:rPr>
+        <w:t>ile</w:t>
       </w:r>
       <w:r>
         <w:rPr>
@@ -1037,7 +394,7 @@
     </w:p>
     <w:p>
       <w:pPr>
-        <w:pStyle w:val="ListParagraph"/>
+        <w:pStyle w:val="a4"/>
         <w:numPr>
           <w:ilvl w:val="0"/>
           <w:numId w:val="1"/>
@@ -1057,36 +414,26 @@
           <w:sz w:val="28"/>
           <w:szCs w:val="28"/>
         </w:rPr>
-        <w:t xml:space="preserve">Пользователь нажимает на кнопку </w:t>
-      </w:r>
-      <w:r>
-        <w:rPr>
-          <w:rFonts w:ascii="Times New Roman" w:hAnsi="Times New Roman" w:cs="Times New Roman"/>
-          <w:i/>
-          <w:sz w:val="28"/>
-          <w:szCs w:val="28"/>
-          <w:lang w:val="en-US"/>
-        </w:rPr>
-        <w:t>Detect</w:t>
-      </w:r>
-      <w:r>
-        <w:rPr>
-          <w:rFonts w:ascii="Times New Roman" w:hAnsi="Times New Roman" w:cs="Times New Roman"/>
-          <w:i/>
-          <w:sz w:val="28"/>
-          <w:szCs w:val="28"/>
-        </w:rPr>
-        <w:t xml:space="preserve"> </w:t>
-      </w:r>
-      <w:r>
-        <w:rPr>
-          <w:rFonts w:ascii="Times New Roman" w:hAnsi="Times New Roman" w:cs="Times New Roman"/>
-          <w:i/>
-          <w:sz w:val="28"/>
-          <w:szCs w:val="28"/>
-          <w:lang w:val="en-US"/>
-        </w:rPr>
-        <w:t>Language</w:t>
+        <w:t xml:space="preserve">Система открывает диалоговое окно, с помощью которого можно выбрать только файл формата </w:t>
+      </w:r>
+      <w:r>
+        <w:rPr>
+          <w:rFonts w:ascii="Times New Roman" w:hAnsi="Times New Roman" w:cs="Times New Roman"/>
+          <w:i/>
+          <w:sz w:val="28"/>
+          <w:szCs w:val="28"/>
+        </w:rPr>
+        <w:t>.</w:t>
+      </w:r>
+      <w:r>
+        <w:rPr>
+          <w:rFonts w:ascii="Times New Roman" w:hAnsi="Times New Roman" w:cs="Times New Roman"/>
+          <w:i/>
+          <w:sz w:val="28"/>
+          <w:szCs w:val="28"/>
+          <w:lang w:val="en-US"/>
+        </w:rPr>
+        <w:t>txt</w:t>
       </w:r>
       <w:r>
         <w:rPr>
@@ -1099,7 +446,7 @@
     </w:p>
     <w:p>
       <w:pPr>
-        <w:pStyle w:val="ListParagraph"/>
+        <w:pStyle w:val="a4"/>
         <w:numPr>
           <w:ilvl w:val="0"/>
           <w:numId w:val="1"/>
@@ -1119,63 +466,7 @@
           <w:sz w:val="28"/>
           <w:szCs w:val="28"/>
         </w:rPr>
-        <w:t xml:space="preserve">Система удаляет в </w:t>
-      </w:r>
-      <w:r>
-        <w:rPr>
-          <w:rFonts w:ascii="Times New Roman" w:hAnsi="Times New Roman" w:cs="Times New Roman"/>
-          <w:sz w:val="28"/>
-          <w:szCs w:val="28"/>
-        </w:rPr>
-        <w:t xml:space="preserve">выбранном </w:t>
-      </w:r>
-      <w:r>
-        <w:rPr>
-          <w:rFonts w:ascii="Times New Roman" w:hAnsi="Times New Roman" w:cs="Times New Roman"/>
-          <w:sz w:val="28"/>
-          <w:szCs w:val="28"/>
-        </w:rPr>
-        <w:t xml:space="preserve">тексте символы, </w:t>
-      </w:r>
-      <w:r>
-        <w:rPr>
-          <w:rFonts w:ascii="Times New Roman" w:hAnsi="Times New Roman" w:cs="Times New Roman"/>
-          <w:sz w:val="28"/>
-          <w:szCs w:val="28"/>
-        </w:rPr>
-        <w:t>которые не являются буквами</w:t>
-      </w:r>
-      <w:r>
-        <w:rPr>
-          <w:rFonts w:ascii="Times New Roman" w:hAnsi="Times New Roman" w:cs="Times New Roman"/>
-          <w:sz w:val="28"/>
-          <w:szCs w:val="28"/>
-        </w:rPr>
-        <w:t xml:space="preserve">, </w:t>
-      </w:r>
-      <w:r>
-        <w:rPr>
-          <w:rFonts w:ascii="Times New Roman" w:hAnsi="Times New Roman" w:cs="Times New Roman"/>
-          <w:sz w:val="28"/>
-          <w:szCs w:val="28"/>
-        </w:rPr>
-        <w:t>иероглифами</w:t>
-      </w:r>
-      <w:r>
-        <w:rPr>
-          <w:rFonts w:ascii="Times New Roman" w:hAnsi="Times New Roman" w:cs="Times New Roman"/>
-          <w:sz w:val="28"/>
-          <w:szCs w:val="28"/>
-        </w:rPr>
-        <w:t xml:space="preserve"> и </w:t>
-      </w:r>
-      <w:r>
-        <w:rPr>
-          <w:rFonts w:ascii="Times New Roman" w:hAnsi="Times New Roman" w:cs="Times New Roman"/>
-          <w:sz w:val="28"/>
-          <w:szCs w:val="28"/>
-        </w:rPr>
-        <w:t>пробелами</w:t>
+        <w:t>Пользователь выбирает файл и диалоговое окно закрывается</w:t>
       </w:r>
       <w:r>
         <w:rPr>
@@ -1188,7 +479,7 @@
     </w:p>
     <w:p>
       <w:pPr>
-        <w:pStyle w:val="ListParagraph"/>
+        <w:pStyle w:val="a4"/>
         <w:numPr>
           <w:ilvl w:val="0"/>
           <w:numId w:val="1"/>
@@ -1208,31 +499,7 @@
           <w:sz w:val="28"/>
           <w:szCs w:val="28"/>
         </w:rPr>
-        <w:t xml:space="preserve">Система </w:t>
-      </w:r>
-      <w:r>
-        <w:rPr>
-          <w:rFonts w:ascii="Times New Roman" w:hAnsi="Times New Roman" w:cs="Times New Roman"/>
-          <w:sz w:val="28"/>
-          <w:szCs w:val="28"/>
-        </w:rPr>
-        <w:t>определ</w:t>
-      </w:r>
-      <w:r>
-        <w:rPr>
-          <w:rFonts w:ascii="Times New Roman" w:hAnsi="Times New Roman" w:cs="Times New Roman"/>
-          <w:sz w:val="28"/>
-          <w:szCs w:val="28"/>
-        </w:rPr>
-        <w:t>ила</w:t>
-      </w:r>
-      <w:r>
-        <w:rPr>
-          <w:rFonts w:ascii="Times New Roman" w:hAnsi="Times New Roman" w:cs="Times New Roman"/>
-          <w:sz w:val="28"/>
-          <w:szCs w:val="28"/>
-        </w:rPr>
-        <w:t>, что оставшийся текст не является пустым</w:t>
+        <w:t>Текст из файла считывается системой</w:t>
       </w:r>
       <w:r>
         <w:rPr>
@@ -1245,7 +512,7 @@
     </w:p>
     <w:p>
       <w:pPr>
-        <w:pStyle w:val="ListParagraph"/>
+        <w:pStyle w:val="a4"/>
         <w:numPr>
           <w:ilvl w:val="0"/>
           <w:numId w:val="1"/>
@@ -1265,30 +532,59 @@
           <w:sz w:val="28"/>
           <w:szCs w:val="28"/>
         </w:rPr>
-        <w:t xml:space="preserve">Система определяет естественный язык текста и выводит его название в поле </w:t>
-      </w:r>
-      <w:r>
-        <w:rPr>
-          <w:rFonts w:ascii="Times New Roman" w:hAnsi="Times New Roman" w:cs="Times New Roman"/>
-          <w:i/>
-          <w:sz w:val="28"/>
-          <w:szCs w:val="28"/>
-          <w:lang w:val="en-US"/>
-        </w:rPr>
-        <w:t>Prediction</w:t>
-      </w:r>
-      <w:r>
-        <w:rPr>
-          <w:rFonts w:ascii="Times New Roman" w:hAnsi="Times New Roman" w:cs="Times New Roman"/>
-          <w:sz w:val="28"/>
-          <w:szCs w:val="28"/>
-        </w:rPr>
-        <w:t>;</w:t>
-      </w:r>
-    </w:p>
-    <w:p>
-      <w:pPr>
-        <w:pStyle w:val="ListParagraph"/>
+        <w:t xml:space="preserve">Система выводит название выбранного файла рядом с кнопкой </w:t>
+      </w:r>
+      <w:r>
+        <w:rPr>
+          <w:rFonts w:ascii="Times New Roman" w:hAnsi="Times New Roman" w:cs="Times New Roman"/>
+          <w:i/>
+          <w:sz w:val="28"/>
+          <w:szCs w:val="28"/>
+          <w:lang w:val="en-US"/>
+        </w:rPr>
+        <w:t>Select</w:t>
+      </w:r>
+      <w:r>
+        <w:rPr>
+          <w:rFonts w:ascii="Times New Roman" w:hAnsi="Times New Roman" w:cs="Times New Roman"/>
+          <w:i/>
+          <w:sz w:val="28"/>
+          <w:szCs w:val="28"/>
+        </w:rPr>
+        <w:t xml:space="preserve"> </w:t>
+      </w:r>
+      <w:r>
+        <w:rPr>
+          <w:rFonts w:ascii="Times New Roman" w:hAnsi="Times New Roman" w:cs="Times New Roman"/>
+          <w:i/>
+          <w:sz w:val="28"/>
+          <w:szCs w:val="28"/>
+          <w:lang w:val="en-US"/>
+        </w:rPr>
+        <w:t>F</w:t>
+      </w:r>
+      <w:r>
+        <w:rPr>
+          <w:rFonts w:ascii="Times New Roman" w:hAnsi="Times New Roman" w:cs="Times New Roman"/>
+          <w:i/>
+          <w:sz w:val="28"/>
+          <w:szCs w:val="28"/>
+          <w:lang w:val="en-US"/>
+        </w:rPr>
+        <w:t>ile</w:t>
+      </w:r>
+      <w:r>
+        <w:rPr>
+          <w:rFonts w:ascii="Times New Roman" w:hAnsi="Times New Roman" w:cs="Times New Roman"/>
+          <w:sz w:val="28"/>
+          <w:szCs w:val="28"/>
+        </w:rPr>
+        <w:t>.</w:t>
+      </w:r>
+    </w:p>
+    <w:p>
+      <w:pPr>
+        <w:pStyle w:val="a4"/>
         <w:numPr>
           <w:ilvl w:val="0"/>
           <w:numId w:val="1"/>
@@ -1308,24 +604,31 @@
           <w:sz w:val="28"/>
           <w:szCs w:val="28"/>
         </w:rPr>
-        <w:t xml:space="preserve">Система выводит </w:t>
-      </w:r>
-      <w:r>
-        <w:rPr>
-          <w:rFonts w:ascii="Times New Roman" w:hAnsi="Times New Roman" w:cs="Times New Roman"/>
-          <w:sz w:val="28"/>
-          <w:szCs w:val="28"/>
-        </w:rPr>
-        <w:t xml:space="preserve">в поле </w:t>
-      </w:r>
-      <w:r>
-        <w:rPr>
-          <w:rFonts w:ascii="Times New Roman" w:hAnsi="Times New Roman" w:cs="Times New Roman"/>
-          <w:i/>
-          <w:sz w:val="28"/>
-          <w:szCs w:val="28"/>
-        </w:rPr>
-        <w:t>Score</w:t>
+        <w:t>Пользователь выбирает опци</w:t>
+      </w:r>
+      <w:r>
+        <w:rPr>
+          <w:rFonts w:ascii="Times New Roman" w:hAnsi="Times New Roman" w:cs="Times New Roman"/>
+          <w:sz w:val="28"/>
+          <w:szCs w:val="28"/>
+        </w:rPr>
+        <w:t>ю</w:t>
+      </w:r>
+      <w:r>
+        <w:rPr>
+          <w:rFonts w:ascii="Times New Roman" w:hAnsi="Times New Roman" w:cs="Times New Roman"/>
+          <w:sz w:val="28"/>
+          <w:szCs w:val="28"/>
+        </w:rPr>
+        <w:t xml:space="preserve"> выбора текста</w:t>
+      </w:r>
+      <w:r>
+        <w:rPr>
+          <w:rFonts w:ascii="Times New Roman" w:hAnsi="Times New Roman" w:cs="Times New Roman"/>
+          <w:sz w:val="28"/>
+          <w:szCs w:val="28"/>
+        </w:rPr>
+        <w:t>:</w:t>
       </w:r>
       <w:r>
         <w:rPr>
@@ -1338,44 +641,12 @@
       <w:r>
         <w:rPr>
           <w:rFonts w:ascii="Times New Roman" w:hAnsi="Times New Roman" w:cs="Times New Roman"/>
-          <w:sz w:val="28"/>
-          <w:szCs w:val="28"/>
-        </w:rPr>
-        <w:t>количество</w:t>
-      </w:r>
-      <w:r>
-        <w:rPr>
-          <w:rFonts w:ascii="Times New Roman" w:hAnsi="Times New Roman" w:cs="Times New Roman"/>
-          <w:sz w:val="28"/>
-          <w:szCs w:val="28"/>
-        </w:rPr>
-        <w:t xml:space="preserve"> </w:t>
-      </w:r>
-      <w:r>
-        <w:rPr>
-          <w:rFonts w:ascii="Times New Roman" w:hAnsi="Times New Roman" w:cs="Times New Roman"/>
-          <w:sz w:val="28"/>
-          <w:szCs w:val="28"/>
-        </w:rPr>
-        <w:t>баллов, которое</w:t>
-      </w:r>
-      <w:r>
-        <w:rPr>
-          <w:rFonts w:ascii="Times New Roman" w:hAnsi="Times New Roman" w:cs="Times New Roman"/>
-          <w:sz w:val="28"/>
-          <w:szCs w:val="28"/>
-        </w:rPr>
-        <w:t xml:space="preserve"> получил язык из поля </w:t>
-      </w:r>
-      <w:r>
-        <w:rPr>
-          <w:rFonts w:ascii="Times New Roman" w:hAnsi="Times New Roman" w:cs="Times New Roman"/>
-          <w:i/>
-          <w:sz w:val="28"/>
-          <w:szCs w:val="28"/>
-          <w:lang w:val="en-US"/>
-        </w:rPr>
-        <w:t>Prediction</w:t>
+          <w:i/>
+          <w:sz w:val="28"/>
+          <w:szCs w:val="28"/>
+          <w:lang w:val="en-US"/>
+        </w:rPr>
+        <w:t>File</w:t>
       </w:r>
       <w:r>
         <w:rPr>
@@ -1388,7 +659,7 @@
     </w:p>
     <w:p>
       <w:pPr>
-        <w:pStyle w:val="ListParagraph"/>
+        <w:pStyle w:val="a4"/>
         <w:numPr>
           <w:ilvl w:val="0"/>
           <w:numId w:val="1"/>
@@ -1408,23 +679,22 @@
           <w:sz w:val="28"/>
           <w:szCs w:val="28"/>
         </w:rPr>
-        <w:t xml:space="preserve">Справа от поля </w:t>
-      </w:r>
-      <w:proofErr w:type="spellStart"/>
-      <w:r>
-        <w:rPr>
-          <w:rFonts w:ascii="Times New Roman" w:hAnsi="Times New Roman" w:cs="Times New Roman"/>
-          <w:i/>
-          <w:sz w:val="28"/>
-          <w:szCs w:val="28"/>
-          <w:lang w:val="en-US"/>
-        </w:rPr>
-        <w:t>textField</w:t>
-      </w:r>
-      <w:proofErr w:type="spellEnd"/>
-      <w:r>
-        <w:rPr>
-          <w:rFonts w:ascii="Times New Roman" w:hAnsi="Times New Roman" w:cs="Times New Roman"/>
+        <w:t xml:space="preserve">Пользователь нажимает на кнопку </w:t>
+      </w:r>
+      <w:r>
+        <w:rPr>
+          <w:rFonts w:ascii="Times New Roman" w:hAnsi="Times New Roman" w:cs="Times New Roman"/>
+          <w:i/>
+          <w:sz w:val="28"/>
+          <w:szCs w:val="28"/>
+          <w:lang w:val="en-US"/>
+        </w:rPr>
+        <w:t>Detect</w:t>
+      </w:r>
+      <w:r>
+        <w:rPr>
+          <w:rFonts w:ascii="Times New Roman" w:hAnsi="Times New Roman" w:cs="Times New Roman"/>
+          <w:i/>
           <w:sz w:val="28"/>
           <w:szCs w:val="28"/>
         </w:rPr>
@@ -1433,141 +703,28 @@
       <w:r>
         <w:rPr>
           <w:rFonts w:ascii="Times New Roman" w:hAnsi="Times New Roman" w:cs="Times New Roman"/>
-          <w:sz w:val="28"/>
-          <w:szCs w:val="28"/>
-        </w:rPr>
-        <w:t xml:space="preserve">отображается </w:t>
-      </w:r>
-      <w:r>
-        <w:rPr>
-          <w:rFonts w:ascii="Times New Roman" w:hAnsi="Times New Roman"/>
-          <w:kern w:val="1"/>
-          <w:sz w:val="28"/>
-          <w:szCs w:val="28"/>
-        </w:rPr>
-        <w:t>столбчат</w:t>
-      </w:r>
-      <w:r>
-        <w:rPr>
-          <w:rFonts w:ascii="Times New Roman" w:hAnsi="Times New Roman"/>
-          <w:kern w:val="1"/>
-          <w:sz w:val="28"/>
-          <w:szCs w:val="28"/>
-        </w:rPr>
-        <w:t>ая</w:t>
-      </w:r>
-      <w:r>
-        <w:rPr>
-          <w:rFonts w:ascii="Times New Roman" w:hAnsi="Times New Roman"/>
-          <w:kern w:val="1"/>
-          <w:sz w:val="28"/>
-          <w:szCs w:val="28"/>
-        </w:rPr>
-        <w:t xml:space="preserve"> диаграмм</w:t>
-      </w:r>
-      <w:r>
-        <w:rPr>
-          <w:rFonts w:ascii="Times New Roman" w:hAnsi="Times New Roman"/>
-          <w:kern w:val="1"/>
-          <w:sz w:val="28"/>
-          <w:szCs w:val="28"/>
-        </w:rPr>
-        <w:t xml:space="preserve">а, состоящая </w:t>
-      </w:r>
-      <w:r>
-        <w:rPr>
-          <w:rFonts w:ascii="Times New Roman" w:hAnsi="Times New Roman"/>
-          <w:kern w:val="1"/>
-          <w:sz w:val="28"/>
-          <w:szCs w:val="28"/>
-        </w:rPr>
-        <w:t xml:space="preserve">из </w:t>
-      </w:r>
-      <w:r>
-        <w:rPr>
-          <w:rFonts w:ascii="Times New Roman" w:hAnsi="Times New Roman"/>
-          <w:kern w:val="1"/>
-          <w:sz w:val="28"/>
-          <w:szCs w:val="28"/>
-          <w:lang w:val="en-US"/>
-        </w:rPr>
-        <w:t>TOP</w:t>
-      </w:r>
-      <w:r>
-        <w:rPr>
-          <w:rFonts w:ascii="Times New Roman" w:hAnsi="Times New Roman"/>
-          <w:kern w:val="1"/>
-          <w:sz w:val="28"/>
-          <w:szCs w:val="28"/>
-        </w:rPr>
-        <w:t xml:space="preserve"> </w:t>
-      </w:r>
-      <w:r>
-        <w:rPr>
-          <w:rFonts w:ascii="Times New Roman" w:hAnsi="Times New Roman"/>
-          <w:kern w:val="1"/>
-          <w:sz w:val="28"/>
-          <w:szCs w:val="28"/>
-        </w:rPr>
-        <w:t>10 вероятн</w:t>
-      </w:r>
-      <w:r>
-        <w:rPr>
-          <w:rFonts w:ascii="Times New Roman" w:hAnsi="Times New Roman"/>
-          <w:kern w:val="1"/>
-          <w:sz w:val="28"/>
-          <w:szCs w:val="28"/>
-        </w:rPr>
-        <w:t>ых языков для выбранного текста.</w:t>
-      </w:r>
-    </w:p>
-    <w:p>
-      <w:pPr>
-        <w:spacing w:after="120" w:line="360" w:lineRule="auto"/>
-        <w:jc w:val="both"/>
-        <w:rPr>
-          <w:rFonts w:ascii="Times New Roman" w:hAnsi="Times New Roman" w:cs="Times New Roman"/>
-          <w:sz w:val="28"/>
-          <w:szCs w:val="28"/>
-        </w:rPr>
-      </w:pPr>
-    </w:p>
-    <w:p>
-      <w:pPr>
-        <w:spacing w:line="360" w:lineRule="auto"/>
-        <w:jc w:val="both"/>
-        <w:rPr>
-          <w:rFonts w:ascii="Times New Roman" w:hAnsi="Times New Roman" w:cs="Times New Roman"/>
-          <w:b/>
-          <w:sz w:val="28"/>
-          <w:szCs w:val="28"/>
-        </w:rPr>
-      </w:pPr>
-      <w:r>
-        <w:rPr>
-          <w:rFonts w:ascii="Times New Roman" w:hAnsi="Times New Roman" w:cs="Times New Roman"/>
-          <w:b/>
-          <w:sz w:val="28"/>
-          <w:szCs w:val="28"/>
-        </w:rPr>
-        <w:t>Альтернативный</w:t>
-      </w:r>
-      <w:r>
-        <w:rPr>
-          <w:rFonts w:ascii="Times New Roman" w:hAnsi="Times New Roman" w:cs="Times New Roman"/>
-          <w:b/>
-          <w:sz w:val="28"/>
-          <w:szCs w:val="28"/>
-        </w:rPr>
-        <w:t xml:space="preserve"> сценарий: </w:t>
-      </w:r>
-    </w:p>
-    <w:p>
-      <w:pPr>
-        <w:pStyle w:val="ListParagraph"/>
+          <w:i/>
+          <w:sz w:val="28"/>
+          <w:szCs w:val="28"/>
+          <w:lang w:val="en-US"/>
+        </w:rPr>
+        <w:t>Language</w:t>
+      </w:r>
+      <w:r>
+        <w:rPr>
+          <w:rFonts w:ascii="Times New Roman" w:hAnsi="Times New Roman" w:cs="Times New Roman"/>
+          <w:sz w:val="28"/>
+          <w:szCs w:val="28"/>
+        </w:rPr>
+        <w:t>;</w:t>
+      </w:r>
+    </w:p>
+    <w:p>
+      <w:pPr>
+        <w:pStyle w:val="a4"/>
         <w:numPr>
           <w:ilvl w:val="0"/>
-          <w:numId w:val="12"/>
+          <w:numId w:val="1"/>
         </w:numPr>
         <w:spacing w:after="120" w:line="360" w:lineRule="auto"/>
         <w:ind w:left="0" w:firstLine="0"/>
@@ -1584,15 +741,47 @@
           <w:sz w:val="28"/>
           <w:szCs w:val="28"/>
         </w:rPr>
-        <w:t>Система определила, что оставшийся т</w:t>
-      </w:r>
-      <w:r>
-        <w:rPr>
-          <w:rFonts w:ascii="Times New Roman" w:hAnsi="Times New Roman" w:cs="Times New Roman"/>
-          <w:sz w:val="28"/>
-          <w:szCs w:val="28"/>
-        </w:rPr>
-        <w:t>екст является пустым</w:t>
+        <w:t xml:space="preserve">Система удаляет в тексте символы, </w:t>
+      </w:r>
+      <w:r>
+        <w:rPr>
+          <w:rFonts w:ascii="Times New Roman" w:hAnsi="Times New Roman" w:cs="Times New Roman"/>
+          <w:sz w:val="28"/>
+          <w:szCs w:val="28"/>
+        </w:rPr>
+        <w:t>которые не являются буквами</w:t>
+      </w:r>
+      <w:r>
+        <w:rPr>
+          <w:rFonts w:ascii="Times New Roman" w:hAnsi="Times New Roman" w:cs="Times New Roman"/>
+          <w:sz w:val="28"/>
+          <w:szCs w:val="28"/>
+        </w:rPr>
+        <w:t xml:space="preserve">, </w:t>
+      </w:r>
+      <w:r>
+        <w:rPr>
+          <w:rFonts w:ascii="Times New Roman" w:hAnsi="Times New Roman" w:cs="Times New Roman"/>
+          <w:sz w:val="28"/>
+          <w:szCs w:val="28"/>
+        </w:rPr>
+        <w:t>иероглифами</w:t>
+      </w:r>
+      <w:r>
+        <w:rPr>
+          <w:rFonts w:ascii="Times New Roman" w:hAnsi="Times New Roman" w:cs="Times New Roman"/>
+          <w:sz w:val="28"/>
+          <w:szCs w:val="28"/>
+        </w:rPr>
+        <w:t xml:space="preserve"> и </w:t>
+      </w:r>
+      <w:r>
+        <w:rPr>
+          <w:rFonts w:ascii="Times New Roman" w:hAnsi="Times New Roman" w:cs="Times New Roman"/>
+          <w:sz w:val="28"/>
+          <w:szCs w:val="28"/>
+        </w:rPr>
+        <w:t>пробелами</w:t>
       </w:r>
       <w:r>
         <w:rPr>
@@ -1605,13 +794,440 @@
     </w:p>
     <w:p>
       <w:pPr>
-        <w:pStyle w:val="ListParagraph"/>
+        <w:pStyle w:val="a4"/>
         <w:numPr>
           <w:ilvl w:val="0"/>
-          <w:numId w:val="13"/>
+          <w:numId w:val="1"/>
         </w:numPr>
         <w:spacing w:after="120" w:line="360" w:lineRule="auto"/>
-        <w:ind w:left="357" w:hanging="357"/>
+        <w:ind w:left="0" w:firstLine="0"/>
+        <w:jc w:val="both"/>
+        <w:rPr>
+          <w:rFonts w:ascii="Times New Roman" w:hAnsi="Times New Roman" w:cs="Times New Roman"/>
+          <w:sz w:val="28"/>
+          <w:szCs w:val="28"/>
+        </w:rPr>
+      </w:pPr>
+      <w:r>
+        <w:rPr>
+          <w:rFonts w:ascii="Times New Roman" w:hAnsi="Times New Roman" w:cs="Times New Roman"/>
+          <w:sz w:val="28"/>
+          <w:szCs w:val="28"/>
+        </w:rPr>
+        <w:t xml:space="preserve">Система </w:t>
+      </w:r>
+      <w:r>
+        <w:rPr>
+          <w:rFonts w:ascii="Times New Roman" w:hAnsi="Times New Roman" w:cs="Times New Roman"/>
+          <w:sz w:val="28"/>
+          <w:szCs w:val="28"/>
+        </w:rPr>
+        <w:t>определ</w:t>
+      </w:r>
+      <w:r>
+        <w:rPr>
+          <w:rFonts w:ascii="Times New Roman" w:hAnsi="Times New Roman" w:cs="Times New Roman"/>
+          <w:sz w:val="28"/>
+          <w:szCs w:val="28"/>
+        </w:rPr>
+        <w:t>ила</w:t>
+      </w:r>
+      <w:r>
+        <w:rPr>
+          <w:rFonts w:ascii="Times New Roman" w:hAnsi="Times New Roman" w:cs="Times New Roman"/>
+          <w:sz w:val="28"/>
+          <w:szCs w:val="28"/>
+        </w:rPr>
+        <w:t>, что оставшийся текст не является пустым</w:t>
+      </w:r>
+      <w:r>
+        <w:rPr>
+          <w:rFonts w:ascii="Times New Roman" w:hAnsi="Times New Roman" w:cs="Times New Roman"/>
+          <w:sz w:val="28"/>
+          <w:szCs w:val="28"/>
+        </w:rPr>
+        <w:t>;</w:t>
+      </w:r>
+    </w:p>
+    <w:p>
+      <w:pPr>
+        <w:pStyle w:val="a4"/>
+        <w:numPr>
+          <w:ilvl w:val="0"/>
+          <w:numId w:val="1"/>
+        </w:numPr>
+        <w:spacing w:after="120" w:line="360" w:lineRule="auto"/>
+        <w:ind w:left="0" w:firstLine="0"/>
+        <w:jc w:val="both"/>
+        <w:rPr>
+          <w:rFonts w:ascii="Times New Roman" w:hAnsi="Times New Roman" w:cs="Times New Roman"/>
+          <w:sz w:val="28"/>
+          <w:szCs w:val="28"/>
+        </w:rPr>
+      </w:pPr>
+      <w:r>
+        <w:rPr>
+          <w:rFonts w:ascii="Times New Roman" w:hAnsi="Times New Roman" w:cs="Times New Roman"/>
+          <w:sz w:val="28"/>
+          <w:szCs w:val="28"/>
+        </w:rPr>
+        <w:t xml:space="preserve">Система определяет естественный язык текста и выводит его название в поле </w:t>
+      </w:r>
+      <w:r>
+        <w:rPr>
+          <w:rFonts w:ascii="Times New Roman" w:hAnsi="Times New Roman" w:cs="Times New Roman"/>
+          <w:i/>
+          <w:sz w:val="28"/>
+          <w:szCs w:val="28"/>
+          <w:lang w:val="en-US"/>
+        </w:rPr>
+        <w:t>Prediction</w:t>
+      </w:r>
+      <w:r>
+        <w:rPr>
+          <w:rFonts w:ascii="Times New Roman" w:hAnsi="Times New Roman" w:cs="Times New Roman"/>
+          <w:sz w:val="28"/>
+          <w:szCs w:val="28"/>
+        </w:rPr>
+        <w:t>;</w:t>
+      </w:r>
+    </w:p>
+    <w:p>
+      <w:pPr>
+        <w:pStyle w:val="a4"/>
+        <w:numPr>
+          <w:ilvl w:val="0"/>
+          <w:numId w:val="1"/>
+        </w:numPr>
+        <w:spacing w:after="120" w:line="360" w:lineRule="auto"/>
+        <w:ind w:left="0" w:firstLine="0"/>
+        <w:jc w:val="both"/>
+        <w:rPr>
+          <w:rFonts w:ascii="Times New Roman" w:hAnsi="Times New Roman" w:cs="Times New Roman"/>
+          <w:sz w:val="28"/>
+          <w:szCs w:val="28"/>
+        </w:rPr>
+      </w:pPr>
+      <w:r>
+        <w:rPr>
+          <w:rFonts w:ascii="Times New Roman" w:hAnsi="Times New Roman" w:cs="Times New Roman"/>
+          <w:sz w:val="28"/>
+          <w:szCs w:val="28"/>
+        </w:rPr>
+        <w:t xml:space="preserve">Система выводит </w:t>
+      </w:r>
+      <w:r>
+        <w:rPr>
+          <w:rFonts w:ascii="Times New Roman" w:hAnsi="Times New Roman" w:cs="Times New Roman"/>
+          <w:sz w:val="28"/>
+          <w:szCs w:val="28"/>
+        </w:rPr>
+        <w:t xml:space="preserve">в поле </w:t>
+      </w:r>
+      <w:proofErr w:type="spellStart"/>
+      <w:r>
+        <w:rPr>
+          <w:rFonts w:ascii="Times New Roman" w:hAnsi="Times New Roman" w:cs="Times New Roman"/>
+          <w:i/>
+          <w:sz w:val="28"/>
+          <w:szCs w:val="28"/>
+        </w:rPr>
+        <w:t>Score</w:t>
+      </w:r>
+      <w:proofErr w:type="spellEnd"/>
+      <w:r>
+        <w:rPr>
+          <w:rFonts w:ascii="Times New Roman" w:hAnsi="Times New Roman" w:cs="Times New Roman"/>
+          <w:sz w:val="28"/>
+          <w:szCs w:val="28"/>
+        </w:rPr>
+        <w:t xml:space="preserve"> </w:t>
+      </w:r>
+      <w:r>
+        <w:rPr>
+          <w:rFonts w:ascii="Times New Roman" w:hAnsi="Times New Roman" w:cs="Times New Roman"/>
+          <w:sz w:val="28"/>
+          <w:szCs w:val="28"/>
+        </w:rPr>
+        <w:t>значение степени уверенности системы в том</w:t>
+      </w:r>
+      <w:r>
+        <w:rPr>
+          <w:rFonts w:ascii="Times New Roman" w:hAnsi="Times New Roman" w:cs="Times New Roman"/>
+          <w:sz w:val="28"/>
+          <w:szCs w:val="28"/>
+        </w:rPr>
+        <w:t xml:space="preserve">, </w:t>
+      </w:r>
+      <w:r>
+        <w:rPr>
+          <w:rFonts w:ascii="Times New Roman" w:hAnsi="Times New Roman" w:cs="Times New Roman"/>
+          <w:sz w:val="28"/>
+          <w:szCs w:val="28"/>
+        </w:rPr>
+        <w:t xml:space="preserve">что текст написан на </w:t>
+      </w:r>
+      <w:r>
+        <w:rPr>
+          <w:rFonts w:ascii="Times New Roman" w:hAnsi="Times New Roman" w:cs="Times New Roman"/>
+          <w:sz w:val="28"/>
+          <w:szCs w:val="28"/>
+        </w:rPr>
+        <w:t>язык</w:t>
+      </w:r>
+      <w:r>
+        <w:rPr>
+          <w:rFonts w:ascii="Times New Roman" w:hAnsi="Times New Roman" w:cs="Times New Roman"/>
+          <w:sz w:val="28"/>
+          <w:szCs w:val="28"/>
+        </w:rPr>
+        <w:t>е</w:t>
+      </w:r>
+      <w:r>
+        <w:rPr>
+          <w:rFonts w:ascii="Times New Roman" w:hAnsi="Times New Roman" w:cs="Times New Roman"/>
+          <w:sz w:val="28"/>
+          <w:szCs w:val="28"/>
+        </w:rPr>
+        <w:t xml:space="preserve"> из поля </w:t>
+      </w:r>
+      <w:r>
+        <w:rPr>
+          <w:rFonts w:ascii="Times New Roman" w:hAnsi="Times New Roman" w:cs="Times New Roman"/>
+          <w:i/>
+          <w:sz w:val="28"/>
+          <w:szCs w:val="28"/>
+          <w:lang w:val="en-US"/>
+        </w:rPr>
+        <w:t>Prediction</w:t>
+      </w:r>
+      <w:r>
+        <w:rPr>
+          <w:rFonts w:ascii="Times New Roman" w:hAnsi="Times New Roman" w:cs="Times New Roman"/>
+          <w:sz w:val="28"/>
+          <w:szCs w:val="28"/>
+        </w:rPr>
+        <w:t>;</w:t>
+      </w:r>
+    </w:p>
+    <w:p>
+      <w:pPr>
+        <w:pStyle w:val="a4"/>
+        <w:numPr>
+          <w:ilvl w:val="0"/>
+          <w:numId w:val="1"/>
+        </w:numPr>
+        <w:spacing w:after="120" w:line="360" w:lineRule="auto"/>
+        <w:ind w:left="0" w:firstLine="0"/>
+        <w:jc w:val="both"/>
+        <w:rPr>
+          <w:rFonts w:ascii="Times New Roman" w:hAnsi="Times New Roman" w:cs="Times New Roman"/>
+          <w:sz w:val="28"/>
+          <w:szCs w:val="28"/>
+        </w:rPr>
+      </w:pPr>
+      <w:r>
+        <w:rPr>
+          <w:rFonts w:ascii="Times New Roman" w:hAnsi="Times New Roman" w:cs="Times New Roman"/>
+          <w:sz w:val="28"/>
+          <w:szCs w:val="28"/>
+        </w:rPr>
+        <w:t xml:space="preserve">Справа от поля </w:t>
+      </w:r>
+      <w:proofErr w:type="spellStart"/>
+      <w:r>
+        <w:rPr>
+          <w:rFonts w:ascii="Times New Roman" w:hAnsi="Times New Roman" w:cs="Times New Roman"/>
+          <w:i/>
+          <w:sz w:val="28"/>
+          <w:szCs w:val="28"/>
+          <w:lang w:val="en-US"/>
+        </w:rPr>
+        <w:t>textField</w:t>
+      </w:r>
+      <w:proofErr w:type="spellEnd"/>
+      <w:r>
+        <w:rPr>
+          <w:rFonts w:ascii="Times New Roman" w:hAnsi="Times New Roman" w:cs="Times New Roman"/>
+          <w:sz w:val="28"/>
+          <w:szCs w:val="28"/>
+        </w:rPr>
+        <w:t xml:space="preserve"> </w:t>
+      </w:r>
+      <w:r>
+        <w:rPr>
+          <w:rFonts w:ascii="Times New Roman" w:hAnsi="Times New Roman" w:cs="Times New Roman"/>
+          <w:sz w:val="28"/>
+          <w:szCs w:val="28"/>
+        </w:rPr>
+        <w:t xml:space="preserve">отображается </w:t>
+      </w:r>
+      <w:r>
+        <w:rPr>
+          <w:rFonts w:ascii="Times New Roman" w:hAnsi="Times New Roman"/>
+          <w:kern w:val="1"/>
+          <w:sz w:val="28"/>
+          <w:szCs w:val="28"/>
+        </w:rPr>
+        <w:t>столбчат</w:t>
+      </w:r>
+      <w:r>
+        <w:rPr>
+          <w:rFonts w:ascii="Times New Roman" w:hAnsi="Times New Roman"/>
+          <w:kern w:val="1"/>
+          <w:sz w:val="28"/>
+          <w:szCs w:val="28"/>
+        </w:rPr>
+        <w:t>ая</w:t>
+      </w:r>
+      <w:r>
+        <w:rPr>
+          <w:rFonts w:ascii="Times New Roman" w:hAnsi="Times New Roman"/>
+          <w:kern w:val="1"/>
+          <w:sz w:val="28"/>
+          <w:szCs w:val="28"/>
+        </w:rPr>
+        <w:t xml:space="preserve"> диаграмм</w:t>
+      </w:r>
+      <w:r>
+        <w:rPr>
+          <w:rFonts w:ascii="Times New Roman" w:hAnsi="Times New Roman"/>
+          <w:kern w:val="1"/>
+          <w:sz w:val="28"/>
+          <w:szCs w:val="28"/>
+        </w:rPr>
+        <w:t>а</w:t>
+      </w:r>
+      <w:r>
+        <w:rPr>
+          <w:rFonts w:ascii="Times New Roman" w:hAnsi="Times New Roman"/>
+          <w:kern w:val="1"/>
+          <w:sz w:val="28"/>
+          <w:szCs w:val="28"/>
+        </w:rPr>
+        <w:t xml:space="preserve"> </w:t>
+      </w:r>
+      <w:r>
+        <w:rPr>
+          <w:rFonts w:ascii="Times New Roman" w:hAnsi="Times New Roman"/>
+          <w:i/>
+          <w:kern w:val="1"/>
+          <w:sz w:val="28"/>
+          <w:szCs w:val="28"/>
+        </w:rPr>
+        <w:t>TOP10</w:t>
+      </w:r>
+      <w:r>
+        <w:rPr>
+          <w:rFonts w:ascii="Times New Roman" w:hAnsi="Times New Roman"/>
+          <w:kern w:val="1"/>
+          <w:sz w:val="28"/>
+          <w:szCs w:val="28"/>
+        </w:rPr>
+        <w:t xml:space="preserve"> (см. пункт 5.3.5 функциональных требований)</w:t>
+      </w:r>
+      <w:r>
+        <w:rPr>
+          <w:rFonts w:ascii="Times New Roman" w:hAnsi="Times New Roman"/>
+          <w:kern w:val="1"/>
+          <w:sz w:val="28"/>
+          <w:szCs w:val="28"/>
+        </w:rPr>
+        <w:t>.</w:t>
+      </w:r>
+    </w:p>
+    <w:p>
+      <w:pPr>
+        <w:spacing w:after="120" w:line="360" w:lineRule="auto"/>
+        <w:jc w:val="both"/>
+        <w:rPr>
+          <w:rFonts w:ascii="Times New Roman" w:hAnsi="Times New Roman" w:cs="Times New Roman"/>
+          <w:sz w:val="28"/>
+          <w:szCs w:val="28"/>
+        </w:rPr>
+      </w:pPr>
+    </w:p>
+    <w:p>
+      <w:pPr>
+        <w:spacing w:line="360" w:lineRule="auto"/>
+        <w:jc w:val="both"/>
+        <w:rPr>
+          <w:rFonts w:ascii="Times New Roman" w:hAnsi="Times New Roman" w:cs="Times New Roman"/>
+          <w:b/>
+          <w:sz w:val="28"/>
+          <w:szCs w:val="28"/>
+        </w:rPr>
+      </w:pPr>
+      <w:r>
+        <w:rPr>
+          <w:rFonts w:ascii="Times New Roman" w:hAnsi="Times New Roman" w:cs="Times New Roman"/>
+          <w:b/>
+          <w:sz w:val="28"/>
+          <w:szCs w:val="28"/>
+        </w:rPr>
+        <w:lastRenderedPageBreak/>
+        <w:t>Альтернативный</w:t>
+      </w:r>
+      <w:r>
+        <w:rPr>
+          <w:rFonts w:ascii="Times New Roman" w:hAnsi="Times New Roman" w:cs="Times New Roman"/>
+          <w:b/>
+          <w:sz w:val="28"/>
+          <w:szCs w:val="28"/>
+        </w:rPr>
+        <w:t xml:space="preserve"> сценарий: </w:t>
+      </w:r>
+    </w:p>
+    <w:p>
+      <w:pPr>
+        <w:pStyle w:val="a4"/>
+        <w:numPr>
+          <w:ilvl w:val="0"/>
+          <w:numId w:val="14"/>
+        </w:numPr>
+        <w:spacing w:after="120" w:line="360" w:lineRule="auto"/>
+        <w:ind w:left="0" w:firstLine="0"/>
+        <w:jc w:val="both"/>
+        <w:rPr>
+          <w:rFonts w:ascii="Times New Roman" w:hAnsi="Times New Roman" w:cs="Times New Roman"/>
+          <w:sz w:val="28"/>
+          <w:szCs w:val="28"/>
+        </w:rPr>
+      </w:pPr>
+      <w:r>
+        <w:rPr>
+          <w:rFonts w:ascii="Times New Roman" w:hAnsi="Times New Roman" w:cs="Times New Roman"/>
+          <w:sz w:val="28"/>
+          <w:szCs w:val="28"/>
+        </w:rPr>
+        <w:t>Система определила, что оставшийся т</w:t>
+      </w:r>
+      <w:r>
+        <w:rPr>
+          <w:rFonts w:ascii="Times New Roman" w:hAnsi="Times New Roman" w:cs="Times New Roman"/>
+          <w:sz w:val="28"/>
+          <w:szCs w:val="28"/>
+        </w:rPr>
+        <w:t>екст является пустым</w:t>
+      </w:r>
+      <w:r>
+        <w:rPr>
+          <w:rFonts w:ascii="Times New Roman" w:hAnsi="Times New Roman" w:cs="Times New Roman"/>
+          <w:sz w:val="28"/>
+          <w:szCs w:val="28"/>
+        </w:rPr>
+        <w:t>;</w:t>
+      </w:r>
+    </w:p>
+    <w:p>
+      <w:pPr>
+        <w:pStyle w:val="a4"/>
+        <w:numPr>
+          <w:ilvl w:val="0"/>
+          <w:numId w:val="15"/>
+        </w:numPr>
+        <w:spacing w:after="120" w:line="360" w:lineRule="auto"/>
+        <w:ind w:left="0" w:firstLine="0"/>
         <w:jc w:val="both"/>
         <w:rPr>
           <w:rFonts w:ascii="Times New Roman" w:hAnsi="Times New Roman" w:cs="Times New Roman"/>
@@ -1742,19 +1358,969 @@
       <w:pPr>
         <w:spacing w:line="360" w:lineRule="auto"/>
         <w:jc w:val="both"/>
+        <w:rPr>
+          <w:rFonts w:ascii="Times New Roman" w:hAnsi="Times New Roman" w:cs="Times New Roman"/>
+          <w:sz w:val="28"/>
+          <w:szCs w:val="28"/>
+        </w:rPr>
+      </w:pPr>
+      <w:r>
         <w:rPr>
           <w:rFonts w:ascii="Times New Roman" w:hAnsi="Times New Roman" w:cs="Times New Roman"/>
           <w:b/>
           <w:sz w:val="32"/>
           <w:szCs w:val="32"/>
-        </w:rPr>
-      </w:pPr>
+          <w:lang w:val="en-US"/>
+        </w:rPr>
+        <w:lastRenderedPageBreak/>
+        <w:t>Use</w:t>
+      </w:r>
       <w:r>
         <w:rPr>
           <w:rFonts w:ascii="Times New Roman" w:hAnsi="Times New Roman" w:cs="Times New Roman"/>
           <w:b/>
           <w:sz w:val="32"/>
           <w:szCs w:val="32"/>
+        </w:rPr>
+        <w:t xml:space="preserve"> </w:t>
+      </w:r>
+      <w:r>
+        <w:rPr>
+          <w:rFonts w:ascii="Times New Roman" w:hAnsi="Times New Roman" w:cs="Times New Roman"/>
+          <w:b/>
+          <w:sz w:val="32"/>
+          <w:szCs w:val="32"/>
+          <w:lang w:val="en-US"/>
+        </w:rPr>
+        <w:t>Case</w:t>
+      </w:r>
+      <w:r>
+        <w:rPr>
+          <w:rFonts w:ascii="Times New Roman" w:hAnsi="Times New Roman" w:cs="Times New Roman"/>
+          <w:b/>
+          <w:sz w:val="32"/>
+          <w:szCs w:val="32"/>
+        </w:rPr>
+        <w:t xml:space="preserve"> 2</w:t>
+      </w:r>
+      <w:r>
+        <w:rPr>
+          <w:rFonts w:ascii="Times New Roman" w:hAnsi="Times New Roman" w:cs="Times New Roman"/>
+          <w:b/>
+          <w:sz w:val="32"/>
+          <w:szCs w:val="32"/>
+        </w:rPr>
+        <w:t xml:space="preserve"> – </w:t>
+      </w:r>
+      <w:r>
+        <w:rPr>
+          <w:rFonts w:ascii="Times New Roman" w:hAnsi="Times New Roman" w:cs="Times New Roman"/>
+          <w:b/>
+          <w:sz w:val="32"/>
+          <w:szCs w:val="32"/>
+        </w:rPr>
+        <w:t>Определить естественный язык текста из текстового поля</w:t>
+      </w:r>
+    </w:p>
+    <w:p>
+      <w:pPr>
+        <w:spacing w:line="360" w:lineRule="auto"/>
+        <w:jc w:val="both"/>
+        <w:rPr>
+          <w:rFonts w:ascii="Times New Roman" w:hAnsi="Times New Roman" w:cs="Times New Roman"/>
+          <w:b/>
+          <w:sz w:val="32"/>
+          <w:szCs w:val="32"/>
+        </w:rPr>
+      </w:pPr>
+    </w:p>
+    <w:p>
+      <w:pPr>
+        <w:spacing w:line="360" w:lineRule="auto"/>
+        <w:jc w:val="both"/>
+        <w:rPr>
+          <w:rFonts w:ascii="Times New Roman" w:hAnsi="Times New Roman" w:cs="Times New Roman"/>
+          <w:b/>
+          <w:sz w:val="28"/>
+          <w:szCs w:val="28"/>
+        </w:rPr>
+      </w:pPr>
+      <w:r>
+        <w:rPr>
+          <w:rFonts w:ascii="Times New Roman" w:hAnsi="Times New Roman" w:cs="Times New Roman"/>
+          <w:b/>
+          <w:sz w:val="28"/>
+          <w:szCs w:val="28"/>
+        </w:rPr>
+        <w:t>Цель:</w:t>
+      </w:r>
+      <w:r>
+        <w:rPr>
+          <w:rFonts w:ascii="Times New Roman" w:hAnsi="Times New Roman" w:cs="Times New Roman"/>
+          <w:b/>
+          <w:sz w:val="28"/>
+          <w:szCs w:val="28"/>
+        </w:rPr>
+        <w:t xml:space="preserve"> </w:t>
+      </w:r>
+      <w:r>
+        <w:rPr>
+          <w:rFonts w:ascii="Times New Roman" w:hAnsi="Times New Roman" w:cs="Times New Roman"/>
+          <w:sz w:val="28"/>
+          <w:szCs w:val="28"/>
+        </w:rPr>
+        <w:t>определ</w:t>
+      </w:r>
+      <w:r>
+        <w:rPr>
+          <w:rFonts w:ascii="Times New Roman" w:hAnsi="Times New Roman" w:cs="Times New Roman"/>
+          <w:sz w:val="28"/>
+          <w:szCs w:val="28"/>
+        </w:rPr>
+        <w:t>ить</w:t>
+      </w:r>
+      <w:r>
+        <w:rPr>
+          <w:rFonts w:ascii="Times New Roman" w:hAnsi="Times New Roman" w:cs="Times New Roman"/>
+          <w:sz w:val="28"/>
+          <w:szCs w:val="28"/>
+        </w:rPr>
+        <w:t xml:space="preserve"> естественн</w:t>
+      </w:r>
+      <w:r>
+        <w:rPr>
+          <w:rFonts w:ascii="Times New Roman" w:hAnsi="Times New Roman" w:cs="Times New Roman"/>
+          <w:sz w:val="28"/>
+          <w:szCs w:val="28"/>
+        </w:rPr>
+        <w:t>ый язык</w:t>
+      </w:r>
+      <w:r>
+        <w:rPr>
+          <w:rFonts w:ascii="Times New Roman" w:hAnsi="Times New Roman" w:cs="Times New Roman"/>
+          <w:sz w:val="28"/>
+          <w:szCs w:val="28"/>
+        </w:rPr>
+        <w:t xml:space="preserve"> текста</w:t>
+      </w:r>
+      <w:r>
+        <w:rPr>
+          <w:rFonts w:ascii="Times New Roman" w:hAnsi="Times New Roman" w:cs="Times New Roman"/>
+          <w:sz w:val="28"/>
+          <w:szCs w:val="28"/>
+        </w:rPr>
+        <w:t xml:space="preserve"> из текстового поля</w:t>
+      </w:r>
+    </w:p>
+    <w:p>
+      <w:pPr>
+        <w:spacing w:line="360" w:lineRule="auto"/>
+        <w:jc w:val="both"/>
+        <w:rPr>
+          <w:rFonts w:ascii="Times New Roman" w:hAnsi="Times New Roman" w:cs="Times New Roman"/>
+          <w:sz w:val="28"/>
+          <w:szCs w:val="28"/>
+        </w:rPr>
+      </w:pPr>
+      <w:r>
+        <w:rPr>
+          <w:rFonts w:ascii="Times New Roman" w:hAnsi="Times New Roman" w:cs="Times New Roman"/>
+          <w:b/>
+          <w:sz w:val="28"/>
+          <w:szCs w:val="28"/>
+        </w:rPr>
+        <w:t xml:space="preserve">Действующее лицо: </w:t>
+      </w:r>
+      <w:r>
+        <w:rPr>
+          <w:rFonts w:ascii="Times New Roman" w:hAnsi="Times New Roman" w:cs="Times New Roman"/>
+          <w:sz w:val="28"/>
+          <w:szCs w:val="28"/>
+        </w:rPr>
+        <w:t>пользователь</w:t>
+      </w:r>
+      <w:r>
+        <w:rPr>
+          <w:rFonts w:ascii="Times New Roman" w:hAnsi="Times New Roman" w:cs="Times New Roman"/>
+          <w:sz w:val="28"/>
+          <w:szCs w:val="28"/>
+        </w:rPr>
+        <w:t xml:space="preserve"> системы</w:t>
+      </w:r>
+    </w:p>
+    <w:p>
+      <w:pPr>
+        <w:spacing w:line="360" w:lineRule="auto"/>
+        <w:jc w:val="both"/>
+        <w:rPr>
+          <w:rFonts w:ascii="Times New Roman" w:hAnsi="Times New Roman" w:cs="Times New Roman"/>
+          <w:sz w:val="28"/>
+          <w:szCs w:val="28"/>
+        </w:rPr>
+      </w:pPr>
+      <w:r>
+        <w:rPr>
+          <w:rFonts w:ascii="Times New Roman" w:hAnsi="Times New Roman" w:cs="Times New Roman"/>
+          <w:b/>
+          <w:sz w:val="28"/>
+          <w:szCs w:val="28"/>
+        </w:rPr>
+        <w:t>Активатор:</w:t>
+      </w:r>
+      <w:r>
+        <w:rPr>
+          <w:rFonts w:ascii="Times New Roman" w:hAnsi="Times New Roman" w:cs="Times New Roman"/>
+          <w:b/>
+          <w:sz w:val="28"/>
+          <w:szCs w:val="28"/>
+        </w:rPr>
+        <w:t xml:space="preserve"> </w:t>
+      </w:r>
+      <w:r>
+        <w:rPr>
+          <w:rFonts w:ascii="Times New Roman" w:hAnsi="Times New Roman" w:cs="Times New Roman"/>
+          <w:sz w:val="28"/>
+          <w:szCs w:val="28"/>
+        </w:rPr>
+        <w:t xml:space="preserve">нажатие кнопки </w:t>
+      </w:r>
+      <w:r>
+        <w:rPr>
+          <w:rFonts w:ascii="Times New Roman" w:hAnsi="Times New Roman" w:cs="Times New Roman"/>
+          <w:i/>
+          <w:sz w:val="28"/>
+          <w:szCs w:val="28"/>
+          <w:lang w:val="en-US"/>
+        </w:rPr>
+        <w:t>Detect</w:t>
+      </w:r>
+      <w:r>
+        <w:rPr>
+          <w:rFonts w:ascii="Times New Roman" w:hAnsi="Times New Roman" w:cs="Times New Roman"/>
+          <w:i/>
+          <w:sz w:val="28"/>
+          <w:szCs w:val="28"/>
+        </w:rPr>
+        <w:t xml:space="preserve"> </w:t>
+      </w:r>
+      <w:r>
+        <w:rPr>
+          <w:rFonts w:ascii="Times New Roman" w:hAnsi="Times New Roman" w:cs="Times New Roman"/>
+          <w:i/>
+          <w:sz w:val="28"/>
+          <w:szCs w:val="28"/>
+          <w:lang w:val="en-US"/>
+        </w:rPr>
+        <w:t>Language</w:t>
+      </w:r>
+    </w:p>
+    <w:p>
+      <w:pPr>
+        <w:spacing w:line="360" w:lineRule="auto"/>
+        <w:jc w:val="both"/>
+        <w:rPr>
+          <w:rFonts w:ascii="Times New Roman" w:hAnsi="Times New Roman" w:cs="Times New Roman"/>
+          <w:sz w:val="28"/>
+          <w:szCs w:val="28"/>
+        </w:rPr>
+      </w:pPr>
+    </w:p>
+    <w:p>
+      <w:pPr>
+        <w:spacing w:line="360" w:lineRule="auto"/>
+        <w:jc w:val="both"/>
+        <w:rPr>
+          <w:rFonts w:ascii="Times New Roman" w:hAnsi="Times New Roman" w:cs="Times New Roman"/>
+          <w:b/>
+          <w:sz w:val="28"/>
+          <w:szCs w:val="28"/>
+        </w:rPr>
+      </w:pPr>
+      <w:r>
+        <w:rPr>
+          <w:rFonts w:ascii="Times New Roman" w:hAnsi="Times New Roman" w:cs="Times New Roman"/>
+          <w:b/>
+          <w:sz w:val="28"/>
+          <w:szCs w:val="28"/>
+        </w:rPr>
+        <w:t xml:space="preserve">Основной сценарий: </w:t>
+      </w:r>
+    </w:p>
+    <w:p>
+      <w:pPr>
+        <w:pStyle w:val="a4"/>
+        <w:numPr>
+          <w:ilvl w:val="0"/>
+          <w:numId w:val="16"/>
+        </w:numPr>
+        <w:spacing w:after="120" w:line="360" w:lineRule="auto"/>
+        <w:ind w:left="0" w:firstLine="0"/>
+        <w:jc w:val="both"/>
+        <w:rPr>
+          <w:rFonts w:ascii="Times New Roman" w:hAnsi="Times New Roman" w:cs="Times New Roman"/>
+          <w:sz w:val="28"/>
+          <w:szCs w:val="28"/>
+        </w:rPr>
+      </w:pPr>
+      <w:r>
+        <w:rPr>
+          <w:rFonts w:ascii="Times New Roman" w:hAnsi="Times New Roman" w:cs="Times New Roman"/>
+          <w:sz w:val="28"/>
+          <w:szCs w:val="28"/>
+        </w:rPr>
+        <w:t xml:space="preserve">Пользователь набирает текст в текстовом поле </w:t>
+      </w:r>
+      <w:proofErr w:type="spellStart"/>
+      <w:r>
+        <w:rPr>
+          <w:rFonts w:ascii="Times New Roman" w:hAnsi="Times New Roman" w:cs="Times New Roman"/>
+          <w:i/>
+          <w:sz w:val="28"/>
+          <w:szCs w:val="28"/>
+          <w:lang w:val="en-US"/>
+        </w:rPr>
+        <w:t>textField</w:t>
+      </w:r>
+      <w:proofErr w:type="spellEnd"/>
+      <w:r>
+        <w:rPr>
+          <w:rFonts w:ascii="Times New Roman" w:hAnsi="Times New Roman" w:cs="Times New Roman"/>
+          <w:sz w:val="28"/>
+          <w:szCs w:val="28"/>
+        </w:rPr>
+        <w:t>;</w:t>
+      </w:r>
+    </w:p>
+    <w:p>
+      <w:pPr>
+        <w:pStyle w:val="a4"/>
+        <w:numPr>
+          <w:ilvl w:val="0"/>
+          <w:numId w:val="16"/>
+        </w:numPr>
+        <w:spacing w:after="120" w:line="360" w:lineRule="auto"/>
+        <w:ind w:left="0" w:firstLine="0"/>
+        <w:jc w:val="both"/>
+        <w:rPr>
+          <w:rFonts w:ascii="Times New Roman" w:hAnsi="Times New Roman" w:cs="Times New Roman"/>
+          <w:sz w:val="28"/>
+          <w:szCs w:val="28"/>
+        </w:rPr>
+      </w:pPr>
+      <w:r>
+        <w:rPr>
+          <w:rFonts w:ascii="Times New Roman" w:hAnsi="Times New Roman" w:cs="Times New Roman"/>
+          <w:sz w:val="28"/>
+          <w:szCs w:val="28"/>
+        </w:rPr>
+        <w:t>Текст из текстового поля считывается системой</w:t>
+      </w:r>
+      <w:r>
+        <w:rPr>
+          <w:rFonts w:ascii="Times New Roman" w:hAnsi="Times New Roman" w:cs="Times New Roman"/>
+          <w:sz w:val="28"/>
+          <w:szCs w:val="28"/>
+        </w:rPr>
+        <w:t>;</w:t>
+      </w:r>
+    </w:p>
+    <w:p>
+      <w:pPr>
+        <w:pStyle w:val="a4"/>
+        <w:numPr>
+          <w:ilvl w:val="0"/>
+          <w:numId w:val="16"/>
+        </w:numPr>
+        <w:spacing w:after="120" w:line="360" w:lineRule="auto"/>
+        <w:ind w:left="0" w:firstLine="0"/>
+        <w:jc w:val="both"/>
+        <w:rPr>
+          <w:rFonts w:ascii="Times New Roman" w:hAnsi="Times New Roman" w:cs="Times New Roman"/>
+          <w:sz w:val="28"/>
+          <w:szCs w:val="28"/>
+        </w:rPr>
+      </w:pPr>
+      <w:r>
+        <w:rPr>
+          <w:rFonts w:ascii="Times New Roman" w:hAnsi="Times New Roman" w:cs="Times New Roman"/>
+          <w:sz w:val="28"/>
+          <w:szCs w:val="28"/>
+        </w:rPr>
+        <w:t>Пользователь выбирает опцию выбора текста:</w:t>
+      </w:r>
+      <w:r>
+        <w:rPr>
+          <w:rFonts w:ascii="Times New Roman" w:hAnsi="Times New Roman" w:cs="Times New Roman"/>
+          <w:sz w:val="28"/>
+          <w:szCs w:val="28"/>
+        </w:rPr>
+        <w:t xml:space="preserve"> </w:t>
+      </w:r>
+      <w:proofErr w:type="spellStart"/>
+      <w:r>
+        <w:rPr>
+          <w:rFonts w:ascii="Times New Roman" w:hAnsi="Times New Roman" w:cs="Times New Roman"/>
+          <w:i/>
+          <w:sz w:val="28"/>
+          <w:szCs w:val="28"/>
+          <w:lang w:val="en-US"/>
+        </w:rPr>
+        <w:t>TextBox</w:t>
+      </w:r>
+      <w:proofErr w:type="spellEnd"/>
+      <w:r>
+        <w:rPr>
+          <w:rFonts w:ascii="Times New Roman" w:hAnsi="Times New Roman" w:cs="Times New Roman"/>
+          <w:sz w:val="28"/>
+          <w:szCs w:val="28"/>
+        </w:rPr>
+        <w:t>;</w:t>
+      </w:r>
+    </w:p>
+    <w:p>
+      <w:pPr>
+        <w:pStyle w:val="a4"/>
+        <w:numPr>
+          <w:ilvl w:val="0"/>
+          <w:numId w:val="16"/>
+        </w:numPr>
+        <w:spacing w:after="120" w:line="360" w:lineRule="auto"/>
+        <w:ind w:left="0" w:firstLine="0"/>
+        <w:jc w:val="both"/>
+        <w:rPr>
+          <w:rFonts w:ascii="Times New Roman" w:hAnsi="Times New Roman" w:cs="Times New Roman"/>
+          <w:sz w:val="28"/>
+          <w:szCs w:val="28"/>
+        </w:rPr>
+      </w:pPr>
+      <w:r>
+        <w:rPr>
+          <w:rFonts w:ascii="Times New Roman" w:hAnsi="Times New Roman" w:cs="Times New Roman"/>
+          <w:sz w:val="28"/>
+          <w:szCs w:val="28"/>
+        </w:rPr>
+        <w:t xml:space="preserve">Пользователь нажимает на кнопку </w:t>
+      </w:r>
+      <w:r>
+        <w:rPr>
+          <w:rFonts w:ascii="Times New Roman" w:hAnsi="Times New Roman" w:cs="Times New Roman"/>
+          <w:i/>
+          <w:sz w:val="28"/>
+          <w:szCs w:val="28"/>
+          <w:lang w:val="en-US"/>
+        </w:rPr>
+        <w:t>Detect</w:t>
+      </w:r>
+      <w:r>
+        <w:rPr>
+          <w:rFonts w:ascii="Times New Roman" w:hAnsi="Times New Roman" w:cs="Times New Roman"/>
+          <w:i/>
+          <w:sz w:val="28"/>
+          <w:szCs w:val="28"/>
+        </w:rPr>
+        <w:t xml:space="preserve"> </w:t>
+      </w:r>
+      <w:r>
+        <w:rPr>
+          <w:rFonts w:ascii="Times New Roman" w:hAnsi="Times New Roman" w:cs="Times New Roman"/>
+          <w:i/>
+          <w:sz w:val="28"/>
+          <w:szCs w:val="28"/>
+          <w:lang w:val="en-US"/>
+        </w:rPr>
+        <w:t>Language</w:t>
+      </w:r>
+      <w:r>
+        <w:rPr>
+          <w:rFonts w:ascii="Times New Roman" w:hAnsi="Times New Roman" w:cs="Times New Roman"/>
+          <w:sz w:val="28"/>
+          <w:szCs w:val="28"/>
+        </w:rPr>
+        <w:t>;</w:t>
+      </w:r>
+    </w:p>
+    <w:p>
+      <w:pPr>
+        <w:pStyle w:val="a4"/>
+        <w:numPr>
+          <w:ilvl w:val="0"/>
+          <w:numId w:val="16"/>
+        </w:numPr>
+        <w:spacing w:after="120" w:line="360" w:lineRule="auto"/>
+        <w:ind w:left="0" w:firstLine="0"/>
+        <w:jc w:val="both"/>
+        <w:rPr>
+          <w:rFonts w:ascii="Times New Roman" w:hAnsi="Times New Roman" w:cs="Times New Roman"/>
+          <w:sz w:val="28"/>
+          <w:szCs w:val="28"/>
+        </w:rPr>
+      </w:pPr>
+      <w:r>
+        <w:rPr>
+          <w:rFonts w:ascii="Times New Roman" w:hAnsi="Times New Roman" w:cs="Times New Roman"/>
+          <w:sz w:val="28"/>
+          <w:szCs w:val="28"/>
+        </w:rPr>
+        <w:t>Система удаляет в тексте символы, которые не являются буквами</w:t>
+      </w:r>
+      <w:r>
+        <w:rPr>
+          <w:rFonts w:ascii="Times New Roman" w:hAnsi="Times New Roman" w:cs="Times New Roman"/>
+          <w:sz w:val="28"/>
+          <w:szCs w:val="28"/>
+        </w:rPr>
+        <w:t xml:space="preserve">, </w:t>
+      </w:r>
+      <w:r>
+        <w:rPr>
+          <w:rFonts w:ascii="Times New Roman" w:hAnsi="Times New Roman" w:cs="Times New Roman"/>
+          <w:sz w:val="28"/>
+          <w:szCs w:val="28"/>
+        </w:rPr>
+        <w:t>иероглифами и пробелами</w:t>
+      </w:r>
+      <w:r>
+        <w:rPr>
+          <w:rFonts w:ascii="Times New Roman" w:hAnsi="Times New Roman" w:cs="Times New Roman"/>
+          <w:sz w:val="28"/>
+          <w:szCs w:val="28"/>
+        </w:rPr>
+        <w:t>;</w:t>
+      </w:r>
+    </w:p>
+    <w:p>
+      <w:pPr>
+        <w:pStyle w:val="a4"/>
+        <w:numPr>
+          <w:ilvl w:val="0"/>
+          <w:numId w:val="16"/>
+        </w:numPr>
+        <w:spacing w:after="120" w:line="360" w:lineRule="auto"/>
+        <w:ind w:left="0" w:firstLine="0"/>
+        <w:jc w:val="both"/>
+        <w:rPr>
+          <w:rFonts w:ascii="Times New Roman" w:hAnsi="Times New Roman" w:cs="Times New Roman"/>
+          <w:sz w:val="28"/>
+          <w:szCs w:val="28"/>
+        </w:rPr>
+      </w:pPr>
+      <w:r>
+        <w:rPr>
+          <w:rFonts w:ascii="Times New Roman" w:hAnsi="Times New Roman" w:cs="Times New Roman"/>
+          <w:sz w:val="28"/>
+          <w:szCs w:val="28"/>
+        </w:rPr>
+        <w:t>Система определила, что оставшийся текст не является пустым</w:t>
+      </w:r>
+      <w:r>
+        <w:rPr>
+          <w:rFonts w:ascii="Times New Roman" w:hAnsi="Times New Roman" w:cs="Times New Roman"/>
+          <w:sz w:val="28"/>
+          <w:szCs w:val="28"/>
+        </w:rPr>
+        <w:t>;</w:t>
+      </w:r>
+    </w:p>
+    <w:p>
+      <w:pPr>
+        <w:pStyle w:val="a4"/>
+        <w:numPr>
+          <w:ilvl w:val="0"/>
+          <w:numId w:val="16"/>
+        </w:numPr>
+        <w:spacing w:after="120" w:line="360" w:lineRule="auto"/>
+        <w:ind w:left="0" w:firstLine="0"/>
+        <w:jc w:val="both"/>
+        <w:rPr>
+          <w:rFonts w:ascii="Times New Roman" w:hAnsi="Times New Roman" w:cs="Times New Roman"/>
+          <w:sz w:val="28"/>
+          <w:szCs w:val="28"/>
+        </w:rPr>
+      </w:pPr>
+      <w:r>
+        <w:rPr>
+          <w:rFonts w:ascii="Times New Roman" w:hAnsi="Times New Roman" w:cs="Times New Roman"/>
+          <w:sz w:val="28"/>
+          <w:szCs w:val="28"/>
+        </w:rPr>
+        <w:t>Система определяет естественный язы</w:t>
+      </w:r>
+      <w:bookmarkStart w:id="0" w:name="_GoBack"/>
+      <w:bookmarkEnd w:id="0"/>
+      <w:r>
+        <w:rPr>
+          <w:rFonts w:ascii="Times New Roman" w:hAnsi="Times New Roman" w:cs="Times New Roman"/>
+          <w:sz w:val="28"/>
+          <w:szCs w:val="28"/>
+        </w:rPr>
+        <w:t xml:space="preserve">к текста и выводит его название в поле </w:t>
+      </w:r>
+      <w:r>
+        <w:rPr>
+          <w:rFonts w:ascii="Times New Roman" w:hAnsi="Times New Roman" w:cs="Times New Roman"/>
+          <w:i/>
+          <w:sz w:val="28"/>
+          <w:szCs w:val="28"/>
+          <w:lang w:val="en-US"/>
+        </w:rPr>
+        <w:t>Prediction</w:t>
+      </w:r>
+      <w:r>
+        <w:rPr>
+          <w:rFonts w:ascii="Times New Roman" w:hAnsi="Times New Roman" w:cs="Times New Roman"/>
+          <w:sz w:val="28"/>
+          <w:szCs w:val="28"/>
+        </w:rPr>
+        <w:t>;</w:t>
+      </w:r>
+    </w:p>
+    <w:p>
+      <w:pPr>
+        <w:pStyle w:val="a4"/>
+        <w:numPr>
+          <w:ilvl w:val="0"/>
+          <w:numId w:val="16"/>
+        </w:numPr>
+        <w:spacing w:after="120" w:line="360" w:lineRule="auto"/>
+        <w:ind w:left="0" w:firstLine="0"/>
+        <w:jc w:val="both"/>
+        <w:rPr>
+          <w:rFonts w:ascii="Times New Roman" w:hAnsi="Times New Roman" w:cs="Times New Roman"/>
+          <w:sz w:val="28"/>
+          <w:szCs w:val="28"/>
+        </w:rPr>
+      </w:pPr>
+      <w:r>
+        <w:rPr>
+          <w:rFonts w:ascii="Times New Roman" w:hAnsi="Times New Roman" w:cs="Times New Roman"/>
+          <w:sz w:val="28"/>
+          <w:szCs w:val="28"/>
+        </w:rPr>
+        <w:t xml:space="preserve">Система выводит в поле </w:t>
+      </w:r>
+      <w:proofErr w:type="spellStart"/>
+      <w:r>
+        <w:rPr>
+          <w:rFonts w:ascii="Times New Roman" w:hAnsi="Times New Roman" w:cs="Times New Roman"/>
+          <w:i/>
+          <w:sz w:val="28"/>
+          <w:szCs w:val="28"/>
+        </w:rPr>
+        <w:t>Score</w:t>
+      </w:r>
+      <w:proofErr w:type="spellEnd"/>
+      <w:r>
+        <w:rPr>
+          <w:rFonts w:ascii="Times New Roman" w:hAnsi="Times New Roman" w:cs="Times New Roman"/>
+          <w:sz w:val="28"/>
+          <w:szCs w:val="28"/>
+        </w:rPr>
+        <w:t xml:space="preserve"> </w:t>
+      </w:r>
+      <w:r>
+        <w:rPr>
+          <w:rFonts w:ascii="Times New Roman" w:hAnsi="Times New Roman" w:cs="Times New Roman"/>
+          <w:sz w:val="28"/>
+          <w:szCs w:val="28"/>
+        </w:rPr>
+        <w:t xml:space="preserve">значение степени уверенности системы в том, что текст написан на языке из поля </w:t>
+      </w:r>
+      <w:r>
+        <w:rPr>
+          <w:rFonts w:ascii="Times New Roman" w:hAnsi="Times New Roman" w:cs="Times New Roman"/>
+          <w:i/>
+          <w:sz w:val="28"/>
+          <w:szCs w:val="28"/>
+          <w:lang w:val="en-US"/>
+        </w:rPr>
+        <w:t>Prediction</w:t>
+      </w:r>
+      <w:r>
+        <w:rPr>
+          <w:rFonts w:ascii="Times New Roman" w:hAnsi="Times New Roman" w:cs="Times New Roman"/>
+          <w:sz w:val="28"/>
+          <w:szCs w:val="28"/>
+        </w:rPr>
+        <w:t>;</w:t>
+      </w:r>
+    </w:p>
+    <w:p>
+      <w:pPr>
+        <w:pStyle w:val="a4"/>
+        <w:numPr>
+          <w:ilvl w:val="0"/>
+          <w:numId w:val="16"/>
+        </w:numPr>
+        <w:spacing w:after="120" w:line="360" w:lineRule="auto"/>
+        <w:ind w:left="0" w:firstLine="0"/>
+        <w:jc w:val="both"/>
+        <w:rPr>
+          <w:rFonts w:ascii="Times New Roman" w:hAnsi="Times New Roman" w:cs="Times New Roman"/>
+          <w:sz w:val="28"/>
+          <w:szCs w:val="28"/>
+        </w:rPr>
+      </w:pPr>
+      <w:r>
+        <w:rPr>
+          <w:rFonts w:ascii="Times New Roman" w:hAnsi="Times New Roman" w:cs="Times New Roman"/>
+          <w:sz w:val="28"/>
+          <w:szCs w:val="28"/>
+        </w:rPr>
+        <w:t xml:space="preserve">Справа от поля </w:t>
+      </w:r>
+      <w:proofErr w:type="spellStart"/>
+      <w:r>
+        <w:rPr>
+          <w:rFonts w:ascii="Times New Roman" w:hAnsi="Times New Roman" w:cs="Times New Roman"/>
+          <w:i/>
+          <w:sz w:val="28"/>
+          <w:szCs w:val="28"/>
+          <w:lang w:val="en-US"/>
+        </w:rPr>
+        <w:t>textField</w:t>
+      </w:r>
+      <w:proofErr w:type="spellEnd"/>
+      <w:r>
+        <w:rPr>
+          <w:rFonts w:ascii="Times New Roman" w:hAnsi="Times New Roman" w:cs="Times New Roman"/>
+          <w:sz w:val="28"/>
+          <w:szCs w:val="28"/>
+        </w:rPr>
+        <w:t xml:space="preserve"> отображается </w:t>
+      </w:r>
+      <w:r>
+        <w:rPr>
+          <w:rFonts w:ascii="Times New Roman" w:hAnsi="Times New Roman"/>
+          <w:kern w:val="1"/>
+          <w:sz w:val="28"/>
+          <w:szCs w:val="28"/>
+        </w:rPr>
+        <w:t xml:space="preserve">столбчатая диаграмма </w:t>
+      </w:r>
+      <w:r>
+        <w:rPr>
+          <w:rFonts w:ascii="Times New Roman" w:hAnsi="Times New Roman"/>
+          <w:i/>
+          <w:kern w:val="1"/>
+          <w:sz w:val="28"/>
+          <w:szCs w:val="28"/>
+        </w:rPr>
+        <w:t>TOP10</w:t>
+      </w:r>
+      <w:r>
+        <w:rPr>
+          <w:rFonts w:ascii="Times New Roman" w:hAnsi="Times New Roman"/>
+          <w:kern w:val="1"/>
+          <w:sz w:val="28"/>
+          <w:szCs w:val="28"/>
+        </w:rPr>
+        <w:t xml:space="preserve"> (см. пункт 5.3.5 функциональных требований).</w:t>
+      </w:r>
+    </w:p>
+    <w:p>
+      <w:pPr>
+        <w:spacing w:after="120" w:line="360" w:lineRule="auto"/>
+        <w:jc w:val="both"/>
+        <w:rPr>
+          <w:rFonts w:ascii="Times New Roman" w:hAnsi="Times New Roman" w:cs="Times New Roman"/>
+          <w:sz w:val="28"/>
+          <w:szCs w:val="28"/>
+        </w:rPr>
+      </w:pPr>
+    </w:p>
+    <w:p>
+      <w:pPr>
+        <w:spacing w:line="360" w:lineRule="auto"/>
+        <w:jc w:val="both"/>
+        <w:rPr>
+          <w:rFonts w:ascii="Times New Roman" w:hAnsi="Times New Roman" w:cs="Times New Roman"/>
+          <w:b/>
+          <w:sz w:val="28"/>
+          <w:szCs w:val="28"/>
+        </w:rPr>
+      </w:pPr>
+      <w:r>
+        <w:rPr>
+          <w:rFonts w:ascii="Times New Roman" w:hAnsi="Times New Roman" w:cs="Times New Roman"/>
+          <w:b/>
+          <w:sz w:val="28"/>
+          <w:szCs w:val="28"/>
+        </w:rPr>
+        <w:t>Альтернативный</w:t>
+      </w:r>
+      <w:r>
+        <w:rPr>
+          <w:rFonts w:ascii="Times New Roman" w:hAnsi="Times New Roman" w:cs="Times New Roman"/>
+          <w:b/>
+          <w:sz w:val="28"/>
+          <w:szCs w:val="28"/>
+        </w:rPr>
+        <w:t xml:space="preserve"> сценарий: </w:t>
+      </w:r>
+    </w:p>
+    <w:p>
+      <w:pPr>
+        <w:pStyle w:val="a4"/>
+        <w:numPr>
+          <w:ilvl w:val="0"/>
+          <w:numId w:val="19"/>
+        </w:numPr>
+        <w:spacing w:after="120" w:line="360" w:lineRule="auto"/>
+        <w:ind w:left="0" w:firstLine="0"/>
+        <w:jc w:val="both"/>
+        <w:rPr>
+          <w:rFonts w:ascii="Times New Roman" w:hAnsi="Times New Roman" w:cs="Times New Roman"/>
+          <w:sz w:val="28"/>
+          <w:szCs w:val="28"/>
+        </w:rPr>
+      </w:pPr>
+      <w:r>
+        <w:rPr>
+          <w:rFonts w:ascii="Times New Roman" w:hAnsi="Times New Roman" w:cs="Times New Roman"/>
+          <w:sz w:val="28"/>
+          <w:szCs w:val="28"/>
+        </w:rPr>
+        <w:t>Система определила, что оставшийся текст является пустым</w:t>
+      </w:r>
+      <w:r>
+        <w:rPr>
+          <w:rFonts w:ascii="Times New Roman" w:hAnsi="Times New Roman" w:cs="Times New Roman"/>
+          <w:sz w:val="28"/>
+          <w:szCs w:val="28"/>
+        </w:rPr>
+        <w:t>;</w:t>
+      </w:r>
+    </w:p>
+    <w:p>
+      <w:pPr>
+        <w:pStyle w:val="a4"/>
+        <w:numPr>
+          <w:ilvl w:val="0"/>
+          <w:numId w:val="20"/>
+        </w:numPr>
+        <w:spacing w:after="120" w:line="360" w:lineRule="auto"/>
+        <w:ind w:left="0" w:firstLine="0"/>
+        <w:jc w:val="both"/>
+        <w:rPr>
+          <w:rFonts w:ascii="Times New Roman" w:hAnsi="Times New Roman" w:cs="Times New Roman"/>
+          <w:sz w:val="28"/>
+          <w:szCs w:val="28"/>
+          <w:lang w:val="en-US"/>
+        </w:rPr>
+      </w:pPr>
+      <w:r>
+        <w:rPr>
+          <w:rFonts w:ascii="Times New Roman" w:hAnsi="Times New Roman" w:cs="Times New Roman"/>
+          <w:sz w:val="28"/>
+          <w:szCs w:val="28"/>
+        </w:rPr>
+        <w:t>Система</w:t>
+      </w:r>
+      <w:r>
+        <w:rPr>
+          <w:rFonts w:ascii="Times New Roman" w:hAnsi="Times New Roman" w:cs="Times New Roman"/>
+          <w:sz w:val="28"/>
+          <w:szCs w:val="28"/>
+          <w:lang w:val="en-US"/>
+        </w:rPr>
+        <w:t xml:space="preserve"> </w:t>
+      </w:r>
+      <w:r>
+        <w:rPr>
+          <w:rFonts w:ascii="Times New Roman" w:hAnsi="Times New Roman" w:cs="Times New Roman"/>
+          <w:sz w:val="28"/>
+          <w:szCs w:val="28"/>
+        </w:rPr>
+        <w:t>выводит</w:t>
+      </w:r>
+      <w:r>
+        <w:rPr>
+          <w:rFonts w:ascii="Times New Roman" w:hAnsi="Times New Roman" w:cs="Times New Roman"/>
+          <w:sz w:val="28"/>
+          <w:szCs w:val="28"/>
+          <w:lang w:val="en-US"/>
+        </w:rPr>
+        <w:t xml:space="preserve"> </w:t>
+      </w:r>
+      <w:r>
+        <w:rPr>
+          <w:rFonts w:ascii="Times New Roman" w:hAnsi="Times New Roman" w:cs="Times New Roman"/>
+          <w:sz w:val="28"/>
+          <w:szCs w:val="28"/>
+        </w:rPr>
+        <w:t>сообщение</w:t>
+      </w:r>
+      <w:r>
+        <w:rPr>
+          <w:rFonts w:ascii="Times New Roman" w:hAnsi="Times New Roman" w:cs="Times New Roman"/>
+          <w:sz w:val="28"/>
+          <w:szCs w:val="28"/>
+          <w:lang w:val="en-US"/>
+        </w:rPr>
+        <w:t>:</w:t>
+      </w:r>
+      <w:r>
+        <w:rPr>
+          <w:rFonts w:ascii="Times New Roman" w:hAnsi="Times New Roman" w:cs="Times New Roman"/>
+          <w:sz w:val="28"/>
+          <w:szCs w:val="28"/>
+          <w:lang w:val="en-US"/>
+        </w:rPr>
+        <w:t xml:space="preserve"> </w:t>
+      </w:r>
+      <w:r>
+        <w:rPr>
+          <w:rFonts w:ascii="Times New Roman" w:hAnsi="Times New Roman" w:cs="Times New Roman"/>
+          <w:sz w:val="28"/>
+          <w:szCs w:val="28"/>
+          <w:lang w:val="en-US"/>
+        </w:rPr>
+        <w:t>"</w:t>
+      </w:r>
+      <w:r>
+        <w:rPr>
+          <w:rFonts w:ascii="Times New Roman" w:hAnsi="Times New Roman" w:cs="Times New Roman"/>
+          <w:i/>
+          <w:sz w:val="28"/>
+          <w:szCs w:val="28"/>
+          <w:lang w:val="en-US"/>
+        </w:rPr>
+        <w:t>String for detection is empty!</w:t>
+      </w:r>
+      <w:r>
+        <w:rPr>
+          <w:rFonts w:ascii="Times New Roman" w:hAnsi="Times New Roman" w:cs="Times New Roman"/>
+          <w:sz w:val="28"/>
+          <w:szCs w:val="28"/>
+          <w:lang w:val="en-US"/>
+        </w:rPr>
+        <w:t>".</w:t>
+      </w:r>
+    </w:p>
+    <w:p>
+      <w:pPr>
+        <w:rPr>
+          <w:rFonts w:ascii="Times New Roman" w:hAnsi="Times New Roman" w:cs="Times New Roman"/>
+          <w:b/>
+          <w:sz w:val="32"/>
+          <w:szCs w:val="32"/>
+        </w:rPr>
+      </w:pPr>
+      <w:r>
+        <w:rPr>
+          <w:rFonts w:ascii="Times New Roman" w:hAnsi="Times New Roman" w:cs="Times New Roman"/>
+          <w:b/>
+          <w:sz w:val="32"/>
+          <w:szCs w:val="32"/>
+        </w:rPr>
+        <w:br w:type="page"/>
+      </w:r>
+      <w:r>
+        <w:rPr>
+          <w:rFonts w:ascii="Times New Roman" w:hAnsi="Times New Roman" w:cs="Times New Roman"/>
+          <w:b/>
+          <w:sz w:val="32"/>
+          <w:szCs w:val="32"/>
           <w:lang w:val="en-US"/>
         </w:rPr>
         <w:lastRenderedPageBreak/>
@@ -1851,6 +2417,7 @@
         </w:rPr>
         <w:t xml:space="preserve"> </w:t>
       </w:r>
+      <w:proofErr w:type="spellStart"/>
       <w:r>
         <w:rPr>
           <w:rFonts w:ascii="Times New Roman" w:hAnsi="Times New Roman" w:cs="Times New Roman"/>
@@ -1860,10 +2427,11 @@
         </w:rPr>
         <w:t>TextLang</w:t>
       </w:r>
-    </w:p>
-    <w:p>
-      <w:pPr>
-        <w:pStyle w:val="ListParagraph"/>
+      <w:proofErr w:type="spellEnd"/>
+    </w:p>
+    <w:p>
+      <w:pPr>
+        <w:pStyle w:val="a4"/>
         <w:spacing w:after="120" w:line="360" w:lineRule="auto"/>
         <w:ind w:left="0"/>
         <w:jc w:val="both"/>
@@ -2171,7 +2739,7 @@
     </w:p>
     <w:p>
       <w:pPr>
-        <w:pStyle w:val="ListParagraph"/>
+        <w:pStyle w:val="a4"/>
         <w:numPr>
           <w:ilvl w:val="0"/>
           <w:numId w:val="8"/>
@@ -2309,7 +2877,7 @@
     </w:p>
     <w:p>
       <w:pPr>
-        <w:pStyle w:val="ListParagraph"/>
+        <w:pStyle w:val="a4"/>
         <w:numPr>
           <w:ilvl w:val="0"/>
           <w:numId w:val="8"/>
@@ -2339,9 +2907,10 @@
         </w:rPr>
         <w:br/>
       </w:r>
-      <w:r>
-        <w:rPr>
-          <w:rStyle w:val="Emphasis"/>
+      <w:proofErr w:type="spellStart"/>
+      <w:r>
+        <w:rPr>
+          <w:rStyle w:val="a9"/>
           <w:rFonts w:ascii="Times New Roman" w:hAnsi="Times New Roman" w:cs="Times New Roman"/>
           <w:bCs/>
           <w:sz w:val="28"/>
@@ -2351,6 +2920,7 @@
         </w:rPr>
         <w:t>dd</w:t>
       </w:r>
+      <w:proofErr w:type="spellEnd"/>
       <w:r>
         <w:rPr>
           <w:rFonts w:ascii="Times New Roman" w:hAnsi="Times New Roman" w:cs="Times New Roman"/>
@@ -2392,7 +2962,7 @@
       </w:r>
       <w:r>
         <w:rPr>
-          <w:rStyle w:val="Emphasis"/>
+          <w:rStyle w:val="a9"/>
           <w:rFonts w:ascii="Times New Roman" w:hAnsi="Times New Roman" w:cs="Times New Roman"/>
           <w:bCs/>
           <w:sz w:val="28"/>
@@ -2412,7 +2982,7 @@
       </w:r>
       <w:r>
         <w:rPr>
-          <w:rStyle w:val="Emphasis"/>
+          <w:rStyle w:val="a9"/>
           <w:rFonts w:ascii="Times New Roman" w:hAnsi="Times New Roman" w:cs="Times New Roman"/>
           <w:bCs/>
           <w:sz w:val="28"/>
@@ -2421,9 +2991,10 @@
         </w:rPr>
         <w:t>mm.</w:t>
       </w:r>
-      <w:r>
-        <w:rPr>
-          <w:rStyle w:val="Emphasis"/>
+      <w:proofErr w:type="spellStart"/>
+      <w:r>
+        <w:rPr>
+          <w:rStyle w:val="a9"/>
           <w:rFonts w:ascii="Times New Roman" w:hAnsi="Times New Roman" w:cs="Times New Roman"/>
           <w:bCs/>
           <w:sz w:val="28"/>
@@ -2433,8 +3004,7 @@
         </w:rPr>
         <w:t>ss</w:t>
       </w:r>
-      <w:bookmarkStart w:id="0" w:name="_GoBack"/>
-      <w:bookmarkEnd w:id="0"/>
+      <w:proofErr w:type="spellEnd"/>
       <w:r>
         <w:rPr>
           <w:rFonts w:ascii="Times New Roman" w:hAnsi="Times New Roman" w:cs="Times New Roman"/>
@@ -2476,16 +3046,68 @@
       <w:r>
         <w:rPr>
           <w:rFonts w:ascii="Times New Roman" w:hAnsi="Times New Roman" w:cs="Times New Roman"/>
-          <w:i/>
-          <w:sz w:val="28"/>
-          <w:szCs w:val="28"/>
-        </w:rPr>
-        <w:t>.</w:t>
-      </w:r>
-    </w:p>
-    <w:p>
-      <w:pPr>
-        <w:pStyle w:val="ListParagraph"/>
+          <w:sz w:val="28"/>
+          <w:szCs w:val="28"/>
+        </w:rPr>
+        <w:t xml:space="preserve">, </w:t>
+      </w:r>
+      <w:r>
+        <w:rPr>
+          <w:rFonts w:ascii="Times New Roman" w:hAnsi="Times New Roman" w:cs="Times New Roman"/>
+          <w:sz w:val="28"/>
+          <w:szCs w:val="28"/>
+        </w:rPr>
+        <w:t xml:space="preserve">где </w:t>
+      </w:r>
+      <w:r>
+        <w:rPr>
+          <w:rFonts w:ascii="Times New Roman" w:hAnsi="Times New Roman" w:cs="Times New Roman"/>
+          <w:i/>
+          <w:sz w:val="28"/>
+          <w:szCs w:val="28"/>
+          <w:lang w:val="en-US"/>
+        </w:rPr>
+        <w:t>Prediction</w:t>
+      </w:r>
+      <w:r>
+        <w:rPr>
+          <w:rFonts w:ascii="Times New Roman" w:hAnsi="Times New Roman" w:cs="Times New Roman"/>
+          <w:sz w:val="28"/>
+          <w:szCs w:val="28"/>
+        </w:rPr>
+        <w:t xml:space="preserve"> – </w:t>
+      </w:r>
+      <w:r>
+        <w:rPr>
+          <w:rFonts w:ascii="Times New Roman" w:hAnsi="Times New Roman" w:cs="Times New Roman"/>
+          <w:sz w:val="28"/>
+          <w:szCs w:val="28"/>
+        </w:rPr>
+        <w:t xml:space="preserve">это значение поля </w:t>
+      </w:r>
+      <w:r>
+        <w:rPr>
+          <w:rFonts w:ascii="Times New Roman" w:hAnsi="Times New Roman" w:cs="Times New Roman"/>
+          <w:i/>
+          <w:sz w:val="28"/>
+          <w:szCs w:val="28"/>
+          <w:lang w:val="en-US"/>
+        </w:rPr>
+        <w:t>Prediction</w:t>
+      </w:r>
+      <w:r>
+        <w:rPr>
+          <w:rFonts w:ascii="Times New Roman" w:hAnsi="Times New Roman" w:cs="Times New Roman"/>
+          <w:i/>
+          <w:sz w:val="28"/>
+          <w:szCs w:val="28"/>
+        </w:rPr>
+        <w:t>;</w:t>
+      </w:r>
+    </w:p>
+    <w:p>
+      <w:pPr>
+        <w:pStyle w:val="a4"/>
         <w:numPr>
           <w:ilvl w:val="0"/>
           <w:numId w:val="8"/>
@@ -2534,7 +3156,7 @@
     </w:p>
     <w:p>
       <w:pPr>
-        <w:pStyle w:val="ListParagraph"/>
+        <w:pStyle w:val="a4"/>
         <w:numPr>
           <w:ilvl w:val="0"/>
           <w:numId w:val="8"/>
@@ -2992,7 +3614,7 @@
     </w:p>
     <w:p>
       <w:pPr>
-        <w:pStyle w:val="ListParagraph"/>
+        <w:pStyle w:val="a4"/>
         <w:numPr>
           <w:ilvl w:val="0"/>
           <w:numId w:val="9"/>
@@ -3092,7 +3714,7 @@
     </w:p>
     <w:p>
       <w:pPr>
-        <w:pStyle w:val="ListParagraph"/>
+        <w:pStyle w:val="a4"/>
         <w:numPr>
           <w:ilvl w:val="0"/>
           <w:numId w:val="9"/>
@@ -3144,7 +3766,7 @@
     </w:p>
     <w:p>
       <w:pPr>
-        <w:pStyle w:val="ListParagraph"/>
+        <w:pStyle w:val="a4"/>
         <w:numPr>
           <w:ilvl w:val="0"/>
           <w:numId w:val="9"/>
@@ -3169,7 +3791,7 @@
     </w:p>
     <w:p>
       <w:pPr>
-        <w:pStyle w:val="ListParagraph"/>
+        <w:pStyle w:val="a4"/>
         <w:numPr>
           <w:ilvl w:val="0"/>
           <w:numId w:val="9"/>
@@ -3194,7 +3816,7 @@
     </w:p>
     <w:p>
       <w:pPr>
-        <w:pStyle w:val="ListParagraph"/>
+        <w:pStyle w:val="a4"/>
         <w:numPr>
           <w:ilvl w:val="0"/>
           <w:numId w:val="9"/>
@@ -3267,7 +3889,7 @@
     </w:p>
     <w:p>
       <w:pPr>
-        <w:pStyle w:val="ListParagraph"/>
+        <w:pStyle w:val="a4"/>
         <w:numPr>
           <w:ilvl w:val="0"/>
           <w:numId w:val="9"/>
@@ -3310,7 +3932,7 @@
     </w:p>
     <w:p>
       <w:pPr>
-        <w:pStyle w:val="ListParagraph"/>
+        <w:pStyle w:val="a4"/>
         <w:numPr>
           <w:ilvl w:val="0"/>
           <w:numId w:val="9"/>
@@ -3353,7 +3975,7 @@
     </w:p>
     <w:p>
       <w:pPr>
-        <w:pStyle w:val="ListParagraph"/>
+        <w:pStyle w:val="a4"/>
         <w:numPr>
           <w:ilvl w:val="0"/>
           <w:numId w:val="9"/>
@@ -3478,7 +4100,7 @@
     </w:p>
     <w:p>
       <w:pPr>
-        <w:pStyle w:val="ListParagraph"/>
+        <w:pStyle w:val="a4"/>
         <w:numPr>
           <w:ilvl w:val="0"/>
           <w:numId w:val="10"/>
@@ -3527,7 +4149,7 @@
     </w:p>
     <w:p>
       <w:pPr>
-        <w:pStyle w:val="ListParagraph"/>
+        <w:pStyle w:val="a4"/>
         <w:numPr>
           <w:ilvl w:val="0"/>
           <w:numId w:val="11"/>
@@ -3679,7 +4301,7 @@
 </file>
 
 <file path=word/endnotes.xml><?xml version="1.0" encoding="utf-8"?>
-<w:endnotes xmlns:wpc="http://schemas.microsoft.com/office/word/2010/wordprocessingCanvas" xmlns:cx="http://schemas.microsoft.com/office/drawing/2014/chartex" xmlns:mc="http://schemas.openxmlformats.org/markup-compatibility/2006" xmlns:o="urn:schemas-microsoft-com:office:office" xmlns:r="http://schemas.openxmlformats.org/officeDocument/2006/relationships" xmlns:m="http://schemas.openxmlformats.org/officeDocument/2006/math" xmlns:v="urn:schemas-microsoft-com:vml" xmlns:wp14="http://schemas.microsoft.com/office/word/2010/wordprocessingDrawing" xmlns:wp="http://schemas.openxmlformats.org/drawingml/2006/wordprocessingDrawing" xmlns:w10="urn:schemas-microsoft-com:office:word" xmlns:w="http://schemas.openxmlformats.org/wordprocessingml/2006/main" xmlns:w14="http://schemas.microsoft.com/office/word/2010/wordml" xmlns:w15="http://schemas.microsoft.com/office/word/2012/wordml" xmlns:w16se="http://schemas.microsoft.com/office/word/2015/wordml/symex" xmlns:wpg="http://schemas.microsoft.com/office/word/2010/wordprocessingGroup" xmlns:wpi="http://schemas.microsoft.com/office/word/2010/wordprocessingInk" xmlns:wne="http://schemas.microsoft.com/office/word/2006/wordml" xmlns:wps="http://schemas.microsoft.com/office/word/2010/wordprocessingShape" mc:Ignorable="w14 w15 w16se wp14">
+<w:endnotes xmlns:wpc="http://schemas.microsoft.com/office/word/2010/wordprocessingCanvas" xmlns:mc="http://schemas.openxmlformats.org/markup-compatibility/2006" xmlns:o="urn:schemas-microsoft-com:office:office" xmlns:r="http://schemas.openxmlformats.org/officeDocument/2006/relationships" xmlns:m="http://schemas.openxmlformats.org/officeDocument/2006/math" xmlns:v="urn:schemas-microsoft-com:vml" xmlns:wp14="http://schemas.microsoft.com/office/word/2010/wordprocessingDrawing" xmlns:wp="http://schemas.openxmlformats.org/drawingml/2006/wordprocessingDrawing" xmlns:w10="urn:schemas-microsoft-com:office:word" xmlns:w="http://schemas.openxmlformats.org/wordprocessingml/2006/main" xmlns:w14="http://schemas.microsoft.com/office/word/2010/wordml" xmlns:w15="http://schemas.microsoft.com/office/word/2012/wordml" xmlns:wpg="http://schemas.microsoft.com/office/word/2010/wordprocessingGroup" xmlns:wpi="http://schemas.microsoft.com/office/word/2010/wordprocessingInk" xmlns:wne="http://schemas.microsoft.com/office/word/2006/wordml" xmlns:wps="http://schemas.microsoft.com/office/word/2010/wordprocessingShape" mc:Ignorable="w14 w15 wp14">
   <w:endnote w:type="separator" w:id="-1">
     <w:p>
       <w:pPr>
@@ -3704,7 +4326,7 @@
 </file>
 
 <file path=word/footer1.xml><?xml version="1.0" encoding="utf-8"?>
-<w:ftr xmlns:wpc="http://schemas.microsoft.com/office/word/2010/wordprocessingCanvas" xmlns:cx="http://schemas.microsoft.com/office/drawing/2014/chartex" xmlns:mc="http://schemas.openxmlformats.org/markup-compatibility/2006" xmlns:o="urn:schemas-microsoft-com:office:office" xmlns:r="http://schemas.openxmlformats.org/officeDocument/2006/relationships" xmlns:m="http://schemas.openxmlformats.org/officeDocument/2006/math" xmlns:v="urn:schemas-microsoft-com:vml" xmlns:wp14="http://schemas.microsoft.com/office/word/2010/wordprocessingDrawing" xmlns:wp="http://schemas.openxmlformats.org/drawingml/2006/wordprocessingDrawing" xmlns:w10="urn:schemas-microsoft-com:office:word" xmlns:w="http://schemas.openxmlformats.org/wordprocessingml/2006/main" xmlns:w14="http://schemas.microsoft.com/office/word/2010/wordml" xmlns:w15="http://schemas.microsoft.com/office/word/2012/wordml" xmlns:w16se="http://schemas.microsoft.com/office/word/2015/wordml/symex" xmlns:wpg="http://schemas.microsoft.com/office/word/2010/wordprocessingGroup" xmlns:wpi="http://schemas.microsoft.com/office/word/2010/wordprocessingInk" xmlns:wne="http://schemas.microsoft.com/office/word/2006/wordml" xmlns:wps="http://schemas.microsoft.com/office/word/2010/wordprocessingShape" mc:Ignorable="w14 w15 w16se wp14">
+<w:ftr xmlns:wpc="http://schemas.microsoft.com/office/word/2010/wordprocessingCanvas" xmlns:mc="http://schemas.openxmlformats.org/markup-compatibility/2006" xmlns:o="urn:schemas-microsoft-com:office:office" xmlns:r="http://schemas.openxmlformats.org/officeDocument/2006/relationships" xmlns:m="http://schemas.openxmlformats.org/officeDocument/2006/math" xmlns:v="urn:schemas-microsoft-com:vml" xmlns:wp14="http://schemas.microsoft.com/office/word/2010/wordprocessingDrawing" xmlns:wp="http://schemas.openxmlformats.org/drawingml/2006/wordprocessingDrawing" xmlns:w10="urn:schemas-microsoft-com:office:word" xmlns:w="http://schemas.openxmlformats.org/wordprocessingml/2006/main" xmlns:w14="http://schemas.microsoft.com/office/word/2010/wordml" xmlns:w15="http://schemas.microsoft.com/office/word/2012/wordml" xmlns:wpg="http://schemas.microsoft.com/office/word/2010/wordprocessingGroup" xmlns:wpi="http://schemas.microsoft.com/office/word/2010/wordprocessingInk" xmlns:wne="http://schemas.microsoft.com/office/word/2006/wordml" xmlns:wps="http://schemas.microsoft.com/office/word/2010/wordprocessingShape" mc:Ignorable="w14 w15 wp14">
   <w:sdt>
     <w:sdtPr>
       <w:id w:val="-1219896644"/>
@@ -3723,7 +4345,7 @@
     <w:sdtContent>
       <w:p>
         <w:pPr>
-          <w:pStyle w:val="Footer"/>
+          <w:pStyle w:val="a7"/>
           <w:jc w:val="center"/>
           <w:rPr>
             <w:rFonts w:ascii="Times New Roman" w:hAnsi="Times New Roman" w:cs="Times New Roman"/>
@@ -3762,7 +4384,7 @@
             <w:sz w:val="28"/>
             <w:szCs w:val="28"/>
           </w:rPr>
-          <w:t>4</w:t>
+          <w:t>5</w:t>
         </w:r>
         <w:r>
           <w:rPr>
@@ -3777,14 +4399,14 @@
   </w:sdt>
   <w:p>
     <w:pPr>
-      <w:pStyle w:val="Footer"/>
+      <w:pStyle w:val="a7"/>
     </w:pPr>
   </w:p>
 </w:ftr>
 </file>
 
 <file path=word/footnotes.xml><?xml version="1.0" encoding="utf-8"?>
-<w:footnotes xmlns:wpc="http://schemas.microsoft.com/office/word/2010/wordprocessingCanvas" xmlns:cx="http://schemas.microsoft.com/office/drawing/2014/chartex" xmlns:mc="http://schemas.openxmlformats.org/markup-compatibility/2006" xmlns:o="urn:schemas-microsoft-com:office:office" xmlns:r="http://schemas.openxmlformats.org/officeDocument/2006/relationships" xmlns:m="http://schemas.openxmlformats.org/officeDocument/2006/math" xmlns:v="urn:schemas-microsoft-com:vml" xmlns:wp14="http://schemas.microsoft.com/office/word/2010/wordprocessingDrawing" xmlns:wp="http://schemas.openxmlformats.org/drawingml/2006/wordprocessingDrawing" xmlns:w10="urn:schemas-microsoft-com:office:word" xmlns:w="http://schemas.openxmlformats.org/wordprocessingml/2006/main" xmlns:w14="http://schemas.microsoft.com/office/word/2010/wordml" xmlns:w15="http://schemas.microsoft.com/office/word/2012/wordml" xmlns:w16se="http://schemas.microsoft.com/office/word/2015/wordml/symex" xmlns:wpg="http://schemas.microsoft.com/office/word/2010/wordprocessingGroup" xmlns:wpi="http://schemas.microsoft.com/office/word/2010/wordprocessingInk" xmlns:wne="http://schemas.microsoft.com/office/word/2006/wordml" xmlns:wps="http://schemas.microsoft.com/office/word/2010/wordprocessingShape" mc:Ignorable="w14 w15 w16se wp14">
+<w:footnotes xmlns:wpc="http://schemas.microsoft.com/office/word/2010/wordprocessingCanvas" xmlns:mc="http://schemas.openxmlformats.org/markup-compatibility/2006" xmlns:o="urn:schemas-microsoft-com:office:office" xmlns:r="http://schemas.openxmlformats.org/officeDocument/2006/relationships" xmlns:m="http://schemas.openxmlformats.org/officeDocument/2006/math" xmlns:v="urn:schemas-microsoft-com:vml" xmlns:wp14="http://schemas.microsoft.com/office/word/2010/wordprocessingDrawing" xmlns:wp="http://schemas.openxmlformats.org/drawingml/2006/wordprocessingDrawing" xmlns:w10="urn:schemas-microsoft-com:office:word" xmlns:w="http://schemas.openxmlformats.org/wordprocessingml/2006/main" xmlns:w14="http://schemas.microsoft.com/office/word/2010/wordml" xmlns:w15="http://schemas.microsoft.com/office/word/2012/wordml" xmlns:wpg="http://schemas.microsoft.com/office/word/2010/wordprocessingGroup" xmlns:wpi="http://schemas.microsoft.com/office/word/2010/wordprocessingInk" xmlns:wne="http://schemas.microsoft.com/office/word/2006/wordml" xmlns:wps="http://schemas.microsoft.com/office/word/2010/wordprocessingShape" mc:Ignorable="w14 w15 wp14">
   <w:footnote w:type="separator" w:id="-1">
     <w:p>
       <w:pPr>
@@ -3809,10 +4431,10 @@
 </file>
 
 <file path=word/header1.xml><?xml version="1.0" encoding="utf-8"?>
-<w:hdr xmlns:wpc="http://schemas.microsoft.com/office/word/2010/wordprocessingCanvas" xmlns:cx="http://schemas.microsoft.com/office/drawing/2014/chartex" xmlns:mc="http://schemas.openxmlformats.org/markup-compatibility/2006" xmlns:o="urn:schemas-microsoft-com:office:office" xmlns:r="http://schemas.openxmlformats.org/officeDocument/2006/relationships" xmlns:m="http://schemas.openxmlformats.org/officeDocument/2006/math" xmlns:v="urn:schemas-microsoft-com:vml" xmlns:wp14="http://schemas.microsoft.com/office/word/2010/wordprocessingDrawing" xmlns:wp="http://schemas.openxmlformats.org/drawingml/2006/wordprocessingDrawing" xmlns:w10="urn:schemas-microsoft-com:office:word" xmlns:w="http://schemas.openxmlformats.org/wordprocessingml/2006/main" xmlns:w14="http://schemas.microsoft.com/office/word/2010/wordml" xmlns:w15="http://schemas.microsoft.com/office/word/2012/wordml" xmlns:w16se="http://schemas.microsoft.com/office/word/2015/wordml/symex" xmlns:wpg="http://schemas.microsoft.com/office/word/2010/wordprocessingGroup" xmlns:wpi="http://schemas.microsoft.com/office/word/2010/wordprocessingInk" xmlns:wne="http://schemas.microsoft.com/office/word/2006/wordml" xmlns:wps="http://schemas.microsoft.com/office/word/2010/wordprocessingShape" mc:Ignorable="w14 w15 w16se wp14">
+<w:hdr xmlns:wpc="http://schemas.microsoft.com/office/word/2010/wordprocessingCanvas" xmlns:mc="http://schemas.openxmlformats.org/markup-compatibility/2006" xmlns:o="urn:schemas-microsoft-com:office:office" xmlns:r="http://schemas.openxmlformats.org/officeDocument/2006/relationships" xmlns:m="http://schemas.openxmlformats.org/officeDocument/2006/math" xmlns:v="urn:schemas-microsoft-com:vml" xmlns:wp14="http://schemas.microsoft.com/office/word/2010/wordprocessingDrawing" xmlns:wp="http://schemas.openxmlformats.org/drawingml/2006/wordprocessingDrawing" xmlns:w10="urn:schemas-microsoft-com:office:word" xmlns:w="http://schemas.openxmlformats.org/wordprocessingml/2006/main" xmlns:w14="http://schemas.microsoft.com/office/word/2010/wordml" xmlns:w15="http://schemas.microsoft.com/office/word/2012/wordml" xmlns:wpg="http://schemas.microsoft.com/office/word/2010/wordprocessingGroup" xmlns:wpi="http://schemas.microsoft.com/office/word/2010/wordprocessingInk" xmlns:wne="http://schemas.microsoft.com/office/word/2006/wordml" xmlns:wps="http://schemas.microsoft.com/office/word/2010/wordprocessingShape" mc:Ignorable="w14 w15 wp14">
   <w:p>
     <w:pPr>
-      <w:pStyle w:val="Header"/>
+      <w:pStyle w:val="a5"/>
       <w:jc w:val="both"/>
       <w:rPr>
         <w:rFonts w:ascii="Times New Roman" w:hAnsi="Times New Roman" w:cs="Times New Roman"/>
@@ -3825,8 +4447,98 @@
 </file>
 
 <file path=word/numbering.xml><?xml version="1.0" encoding="utf-8"?>
-<w:numbering xmlns:wpc="http://schemas.microsoft.com/office/word/2010/wordprocessingCanvas" xmlns:cx="http://schemas.microsoft.com/office/drawing/2014/chartex" xmlns:mc="http://schemas.openxmlformats.org/markup-compatibility/2006" xmlns:o="urn:schemas-microsoft-com:office:office" xmlns:r="http://schemas.openxmlformats.org/officeDocument/2006/relationships" xmlns:m="http://schemas.openxmlformats.org/officeDocument/2006/math" xmlns:v="urn:schemas-microsoft-com:vml" xmlns:wp14="http://schemas.microsoft.com/office/word/2010/wordprocessingDrawing" xmlns:wp="http://schemas.openxmlformats.org/drawingml/2006/wordprocessingDrawing" xmlns:w10="urn:schemas-microsoft-com:office:word" xmlns:w="http://schemas.openxmlformats.org/wordprocessingml/2006/main" xmlns:w14="http://schemas.microsoft.com/office/word/2010/wordml" xmlns:w15="http://schemas.microsoft.com/office/word/2012/wordml" xmlns:w16se="http://schemas.microsoft.com/office/word/2015/wordml/symex" xmlns:wpg="http://schemas.microsoft.com/office/word/2010/wordprocessingGroup" xmlns:wpi="http://schemas.microsoft.com/office/word/2010/wordprocessingInk" xmlns:wne="http://schemas.microsoft.com/office/word/2006/wordml" xmlns:wps="http://schemas.microsoft.com/office/word/2010/wordprocessingShape" mc:Ignorable="w14 w15 w16se wp14">
+<w:numbering xmlns:wpc="http://schemas.microsoft.com/office/word/2010/wordprocessingCanvas" xmlns:mc="http://schemas.openxmlformats.org/markup-compatibility/2006" xmlns:o="urn:schemas-microsoft-com:office:office" xmlns:r="http://schemas.openxmlformats.org/officeDocument/2006/relationships" xmlns:m="http://schemas.openxmlformats.org/officeDocument/2006/math" xmlns:v="urn:schemas-microsoft-com:vml" xmlns:wp14="http://schemas.microsoft.com/office/word/2010/wordprocessingDrawing" xmlns:wp="http://schemas.openxmlformats.org/drawingml/2006/wordprocessingDrawing" xmlns:w10="urn:schemas-microsoft-com:office:word" xmlns:w="http://schemas.openxmlformats.org/wordprocessingml/2006/main" xmlns:w14="http://schemas.microsoft.com/office/word/2010/wordml" xmlns:w15="http://schemas.microsoft.com/office/word/2012/wordml" xmlns:wpg="http://schemas.microsoft.com/office/word/2010/wordprocessingGroup" xmlns:wpi="http://schemas.microsoft.com/office/word/2010/wordprocessingInk" xmlns:wne="http://schemas.microsoft.com/office/word/2006/wordml" xmlns:wps="http://schemas.microsoft.com/office/word/2010/wordprocessingShape" mc:Ignorable="w14 w15 wp14">
   <w:abstractNum w:abstractNumId="0" w15:restartNumberingAfterBreak="0">
+    <w:nsid w:val="04BB2DF9"/>
+    <w:multiLevelType w:val="hybridMultilevel"/>
+    <w:tmpl w:val="D7A2F9EE"/>
+    <w:lvl w:ilvl="0" w:tplc="6A76AD68">
+      <w:start w:val="9"/>
+      <w:numFmt w:val="decimal"/>
+      <w:suff w:val="space"/>
+      <w:lvlText w:val="%1.a.1"/>
+      <w:lvlJc w:val="left"/>
+      <w:pPr>
+        <w:ind w:left="720" w:hanging="360"/>
+      </w:pPr>
+      <w:rPr>
+        <w:rFonts w:hint="default"/>
+      </w:rPr>
+    </w:lvl>
+    <w:lvl w:ilvl="1" w:tplc="04190019" w:tentative="1">
+      <w:start w:val="1"/>
+      <w:numFmt w:val="lowerLetter"/>
+      <w:lvlText w:val="%2."/>
+      <w:lvlJc w:val="left"/>
+      <w:pPr>
+        <w:ind w:left="1440" w:hanging="360"/>
+      </w:pPr>
+    </w:lvl>
+    <w:lvl w:ilvl="2" w:tplc="0419001B" w:tentative="1">
+      <w:start w:val="1"/>
+      <w:numFmt w:val="lowerRoman"/>
+      <w:lvlText w:val="%3."/>
+      <w:lvlJc w:val="right"/>
+      <w:pPr>
+        <w:ind w:left="2160" w:hanging="180"/>
+      </w:pPr>
+    </w:lvl>
+    <w:lvl w:ilvl="3" w:tplc="0419000F" w:tentative="1">
+      <w:start w:val="1"/>
+      <w:numFmt w:val="decimal"/>
+      <w:lvlText w:val="%4."/>
+      <w:lvlJc w:val="left"/>
+      <w:pPr>
+        <w:ind w:left="2880" w:hanging="360"/>
+      </w:pPr>
+    </w:lvl>
+    <w:lvl w:ilvl="4" w:tplc="04190019" w:tentative="1">
+      <w:start w:val="1"/>
+      <w:numFmt w:val="lowerLetter"/>
+      <w:lvlText w:val="%5."/>
+      <w:lvlJc w:val="left"/>
+      <w:pPr>
+        <w:ind w:left="3600" w:hanging="360"/>
+      </w:pPr>
+    </w:lvl>
+    <w:lvl w:ilvl="5" w:tplc="0419001B" w:tentative="1">
+      <w:start w:val="1"/>
+      <w:numFmt w:val="lowerRoman"/>
+      <w:lvlText w:val="%6."/>
+      <w:lvlJc w:val="right"/>
+      <w:pPr>
+        <w:ind w:left="4320" w:hanging="180"/>
+      </w:pPr>
+    </w:lvl>
+    <w:lvl w:ilvl="6" w:tplc="0419000F" w:tentative="1">
+      <w:start w:val="1"/>
+      <w:numFmt w:val="decimal"/>
+      <w:lvlText w:val="%7."/>
+      <w:lvlJc w:val="left"/>
+      <w:pPr>
+        <w:ind w:left="5040" w:hanging="360"/>
+      </w:pPr>
+    </w:lvl>
+    <w:lvl w:ilvl="7" w:tplc="04190019" w:tentative="1">
+      <w:start w:val="1"/>
+      <w:numFmt w:val="lowerLetter"/>
+      <w:lvlText w:val="%8."/>
+      <w:lvlJc w:val="left"/>
+      <w:pPr>
+        <w:ind w:left="5760" w:hanging="360"/>
+      </w:pPr>
+    </w:lvl>
+    <w:lvl w:ilvl="8" w:tplc="0419001B" w:tentative="1">
+      <w:start w:val="1"/>
+      <w:numFmt w:val="lowerRoman"/>
+      <w:lvlText w:val="%9."/>
+      <w:lvlJc w:val="right"/>
+      <w:pPr>
+        <w:ind w:left="6480" w:hanging="180"/>
+      </w:pPr>
+    </w:lvl>
+  </w:abstractNum>
+  <w:abstractNum w:abstractNumId="1" w15:restartNumberingAfterBreak="0">
     <w:nsid w:val="126F52EE"/>
     <w:multiLevelType w:val="hybridMultilevel"/>
     <w:tmpl w:val="88860F40"/>
@@ -3916,7 +4628,7 @@
       </w:pPr>
     </w:lvl>
   </w:abstractNum>
-  <w:abstractNum w:abstractNumId="1" w15:restartNumberingAfterBreak="0">
+  <w:abstractNum w:abstractNumId="2" w15:restartNumberingAfterBreak="0">
     <w:nsid w:val="29FA0C3E"/>
     <w:multiLevelType w:val="hybridMultilevel"/>
     <w:tmpl w:val="19D41B08"/>
@@ -4006,7 +4718,7 @@
       </w:pPr>
     </w:lvl>
   </w:abstractNum>
-  <w:abstractNum w:abstractNumId="2" w15:restartNumberingAfterBreak="0">
+  <w:abstractNum w:abstractNumId="3" w15:restartNumberingAfterBreak="0">
     <w:nsid w:val="2DE72056"/>
     <w:multiLevelType w:val="hybridMultilevel"/>
     <w:tmpl w:val="85A484D2"/>
@@ -4096,7 +4808,97 @@
       </w:pPr>
     </w:lvl>
   </w:abstractNum>
-  <w:abstractNum w:abstractNumId="3" w15:restartNumberingAfterBreak="0">
+  <w:abstractNum w:abstractNumId="4" w15:restartNumberingAfterBreak="0">
+    <w:nsid w:val="31595403"/>
+    <w:multiLevelType w:val="hybridMultilevel"/>
+    <w:tmpl w:val="7F6A99B6"/>
+    <w:lvl w:ilvl="0" w:tplc="7F6E3988">
+      <w:start w:val="6"/>
+      <w:numFmt w:val="decimal"/>
+      <w:suff w:val="space"/>
+      <w:lvlText w:val="%1.a"/>
+      <w:lvlJc w:val="left"/>
+      <w:pPr>
+        <w:ind w:left="720" w:hanging="360"/>
+      </w:pPr>
+      <w:rPr>
+        <w:rFonts w:hint="default"/>
+      </w:rPr>
+    </w:lvl>
+    <w:lvl w:ilvl="1" w:tplc="04190019" w:tentative="1">
+      <w:start w:val="1"/>
+      <w:numFmt w:val="lowerLetter"/>
+      <w:lvlText w:val="%2."/>
+      <w:lvlJc w:val="left"/>
+      <w:pPr>
+        <w:ind w:left="1440" w:hanging="360"/>
+      </w:pPr>
+    </w:lvl>
+    <w:lvl w:ilvl="2" w:tplc="0419001B" w:tentative="1">
+      <w:start w:val="1"/>
+      <w:numFmt w:val="lowerRoman"/>
+      <w:lvlText w:val="%3."/>
+      <w:lvlJc w:val="right"/>
+      <w:pPr>
+        <w:ind w:left="2160" w:hanging="180"/>
+      </w:pPr>
+    </w:lvl>
+    <w:lvl w:ilvl="3" w:tplc="0419000F" w:tentative="1">
+      <w:start w:val="1"/>
+      <w:numFmt w:val="decimal"/>
+      <w:lvlText w:val="%4."/>
+      <w:lvlJc w:val="left"/>
+      <w:pPr>
+        <w:ind w:left="2880" w:hanging="360"/>
+      </w:pPr>
+    </w:lvl>
+    <w:lvl w:ilvl="4" w:tplc="04190019" w:tentative="1">
+      <w:start w:val="1"/>
+      <w:numFmt w:val="lowerLetter"/>
+      <w:lvlText w:val="%5."/>
+      <w:lvlJc w:val="left"/>
+      <w:pPr>
+        <w:ind w:left="3600" w:hanging="360"/>
+      </w:pPr>
+    </w:lvl>
+    <w:lvl w:ilvl="5" w:tplc="0419001B" w:tentative="1">
+      <w:start w:val="1"/>
+      <w:numFmt w:val="lowerRoman"/>
+      <w:lvlText w:val="%6."/>
+      <w:lvlJc w:val="right"/>
+      <w:pPr>
+        <w:ind w:left="4320" w:hanging="180"/>
+      </w:pPr>
+    </w:lvl>
+    <w:lvl w:ilvl="6" w:tplc="0419000F" w:tentative="1">
+      <w:start w:val="1"/>
+      <w:numFmt w:val="decimal"/>
+      <w:lvlText w:val="%7."/>
+      <w:lvlJc w:val="left"/>
+      <w:pPr>
+        <w:ind w:left="5040" w:hanging="360"/>
+      </w:pPr>
+    </w:lvl>
+    <w:lvl w:ilvl="7" w:tplc="04190019" w:tentative="1">
+      <w:start w:val="1"/>
+      <w:numFmt w:val="lowerLetter"/>
+      <w:lvlText w:val="%8."/>
+      <w:lvlJc w:val="left"/>
+      <w:pPr>
+        <w:ind w:left="5760" w:hanging="360"/>
+      </w:pPr>
+    </w:lvl>
+    <w:lvl w:ilvl="8" w:tplc="0419001B" w:tentative="1">
+      <w:start w:val="1"/>
+      <w:numFmt w:val="lowerRoman"/>
+      <w:lvlText w:val="%9."/>
+      <w:lvlJc w:val="right"/>
+      <w:pPr>
+        <w:ind w:left="6480" w:hanging="180"/>
+      </w:pPr>
+    </w:lvl>
+  </w:abstractNum>
+  <w:abstractNum w:abstractNumId="5" w15:restartNumberingAfterBreak="0">
     <w:nsid w:val="3C2F18B1"/>
     <w:multiLevelType w:val="hybridMultilevel"/>
     <w:tmpl w:val="B9D82CE2"/>
@@ -4186,7 +4988,7 @@
       </w:pPr>
     </w:lvl>
   </w:abstractNum>
-  <w:abstractNum w:abstractNumId="4" w15:restartNumberingAfterBreak="0">
+  <w:abstractNum w:abstractNumId="6" w15:restartNumberingAfterBreak="0">
     <w:nsid w:val="3E8D77D9"/>
     <w:multiLevelType w:val="hybridMultilevel"/>
     <w:tmpl w:val="19D41B08"/>
@@ -4276,7 +5078,97 @@
       </w:pPr>
     </w:lvl>
   </w:abstractNum>
-  <w:abstractNum w:abstractNumId="5" w15:restartNumberingAfterBreak="0">
+  <w:abstractNum w:abstractNumId="7" w15:restartNumberingAfterBreak="0">
+    <w:nsid w:val="411A56CB"/>
+    <w:multiLevelType w:val="hybridMultilevel"/>
+    <w:tmpl w:val="D018BEE8"/>
+    <w:lvl w:ilvl="0" w:tplc="E31C2414">
+      <w:start w:val="7"/>
+      <w:numFmt w:val="decimal"/>
+      <w:suff w:val="space"/>
+      <w:lvlText w:val="%1.a.1"/>
+      <w:lvlJc w:val="left"/>
+      <w:pPr>
+        <w:ind w:left="720" w:hanging="360"/>
+      </w:pPr>
+      <w:rPr>
+        <w:rFonts w:hint="default"/>
+      </w:rPr>
+    </w:lvl>
+    <w:lvl w:ilvl="1" w:tplc="04190019" w:tentative="1">
+      <w:start w:val="1"/>
+      <w:numFmt w:val="lowerLetter"/>
+      <w:lvlText w:val="%2."/>
+      <w:lvlJc w:val="left"/>
+      <w:pPr>
+        <w:ind w:left="1440" w:hanging="360"/>
+      </w:pPr>
+    </w:lvl>
+    <w:lvl w:ilvl="2" w:tplc="0419001B" w:tentative="1">
+      <w:start w:val="1"/>
+      <w:numFmt w:val="lowerRoman"/>
+      <w:lvlText w:val="%3."/>
+      <w:lvlJc w:val="right"/>
+      <w:pPr>
+        <w:ind w:left="2160" w:hanging="180"/>
+      </w:pPr>
+    </w:lvl>
+    <w:lvl w:ilvl="3" w:tplc="0419000F" w:tentative="1">
+      <w:start w:val="1"/>
+      <w:numFmt w:val="decimal"/>
+      <w:lvlText w:val="%4."/>
+      <w:lvlJc w:val="left"/>
+      <w:pPr>
+        <w:ind w:left="2880" w:hanging="360"/>
+      </w:pPr>
+    </w:lvl>
+    <w:lvl w:ilvl="4" w:tplc="04190019" w:tentative="1">
+      <w:start w:val="1"/>
+      <w:numFmt w:val="lowerLetter"/>
+      <w:lvlText w:val="%5."/>
+      <w:lvlJc w:val="left"/>
+      <w:pPr>
+        <w:ind w:left="3600" w:hanging="360"/>
+      </w:pPr>
+    </w:lvl>
+    <w:lvl w:ilvl="5" w:tplc="0419001B" w:tentative="1">
+      <w:start w:val="1"/>
+      <w:numFmt w:val="lowerRoman"/>
+      <w:lvlText w:val="%6."/>
+      <w:lvlJc w:val="right"/>
+      <w:pPr>
+        <w:ind w:left="4320" w:hanging="180"/>
+      </w:pPr>
+    </w:lvl>
+    <w:lvl w:ilvl="6" w:tplc="0419000F" w:tentative="1">
+      <w:start w:val="1"/>
+      <w:numFmt w:val="decimal"/>
+      <w:lvlText w:val="%7."/>
+      <w:lvlJc w:val="left"/>
+      <w:pPr>
+        <w:ind w:left="5040" w:hanging="360"/>
+      </w:pPr>
+    </w:lvl>
+    <w:lvl w:ilvl="7" w:tplc="04190019" w:tentative="1">
+      <w:start w:val="1"/>
+      <w:numFmt w:val="lowerLetter"/>
+      <w:lvlText w:val="%8."/>
+      <w:lvlJc w:val="left"/>
+      <w:pPr>
+        <w:ind w:left="5760" w:hanging="360"/>
+      </w:pPr>
+    </w:lvl>
+    <w:lvl w:ilvl="8" w:tplc="0419001B" w:tentative="1">
+      <w:start w:val="1"/>
+      <w:numFmt w:val="lowerRoman"/>
+      <w:lvlText w:val="%9."/>
+      <w:lvlJc w:val="right"/>
+      <w:pPr>
+        <w:ind w:left="6480" w:hanging="180"/>
+      </w:pPr>
+    </w:lvl>
+  </w:abstractNum>
+  <w:abstractNum w:abstractNumId="8" w15:restartNumberingAfterBreak="0">
     <w:nsid w:val="424808A3"/>
     <w:multiLevelType w:val="hybridMultilevel"/>
     <w:tmpl w:val="2E20DB16"/>
@@ -4366,7 +5258,7 @@
       </w:pPr>
     </w:lvl>
   </w:abstractNum>
-  <w:abstractNum w:abstractNumId="6" w15:restartNumberingAfterBreak="0">
+  <w:abstractNum w:abstractNumId="9" w15:restartNumberingAfterBreak="0">
     <w:nsid w:val="475E2F85"/>
     <w:multiLevelType w:val="hybridMultilevel"/>
     <w:tmpl w:val="5E38DE9A"/>
@@ -4456,7 +5348,187 @@
       </w:pPr>
     </w:lvl>
   </w:abstractNum>
-  <w:abstractNum w:abstractNumId="7" w15:restartNumberingAfterBreak="0">
+  <w:abstractNum w:abstractNumId="10" w15:restartNumberingAfterBreak="0">
+    <w:nsid w:val="50B32A2B"/>
+    <w:multiLevelType w:val="hybridMultilevel"/>
+    <w:tmpl w:val="BFEEA56C"/>
+    <w:lvl w:ilvl="0" w:tplc="477CEF80">
+      <w:start w:val="7"/>
+      <w:numFmt w:val="decimal"/>
+      <w:suff w:val="space"/>
+      <w:lvlText w:val="%1.a"/>
+      <w:lvlJc w:val="left"/>
+      <w:pPr>
+        <w:ind w:left="720" w:hanging="360"/>
+      </w:pPr>
+      <w:rPr>
+        <w:rFonts w:hint="default"/>
+      </w:rPr>
+    </w:lvl>
+    <w:lvl w:ilvl="1" w:tplc="04190019" w:tentative="1">
+      <w:start w:val="1"/>
+      <w:numFmt w:val="lowerLetter"/>
+      <w:lvlText w:val="%2."/>
+      <w:lvlJc w:val="left"/>
+      <w:pPr>
+        <w:ind w:left="1440" w:hanging="360"/>
+      </w:pPr>
+    </w:lvl>
+    <w:lvl w:ilvl="2" w:tplc="0419001B" w:tentative="1">
+      <w:start w:val="1"/>
+      <w:numFmt w:val="lowerRoman"/>
+      <w:lvlText w:val="%3."/>
+      <w:lvlJc w:val="right"/>
+      <w:pPr>
+        <w:ind w:left="2160" w:hanging="180"/>
+      </w:pPr>
+    </w:lvl>
+    <w:lvl w:ilvl="3" w:tplc="0419000F" w:tentative="1">
+      <w:start w:val="1"/>
+      <w:numFmt w:val="decimal"/>
+      <w:lvlText w:val="%4."/>
+      <w:lvlJc w:val="left"/>
+      <w:pPr>
+        <w:ind w:left="2880" w:hanging="360"/>
+      </w:pPr>
+    </w:lvl>
+    <w:lvl w:ilvl="4" w:tplc="04190019" w:tentative="1">
+      <w:start w:val="1"/>
+      <w:numFmt w:val="lowerLetter"/>
+      <w:lvlText w:val="%5."/>
+      <w:lvlJc w:val="left"/>
+      <w:pPr>
+        <w:ind w:left="3600" w:hanging="360"/>
+      </w:pPr>
+    </w:lvl>
+    <w:lvl w:ilvl="5" w:tplc="0419001B" w:tentative="1">
+      <w:start w:val="1"/>
+      <w:numFmt w:val="lowerRoman"/>
+      <w:lvlText w:val="%6."/>
+      <w:lvlJc w:val="right"/>
+      <w:pPr>
+        <w:ind w:left="4320" w:hanging="180"/>
+      </w:pPr>
+    </w:lvl>
+    <w:lvl w:ilvl="6" w:tplc="0419000F" w:tentative="1">
+      <w:start w:val="1"/>
+      <w:numFmt w:val="decimal"/>
+      <w:lvlText w:val="%7."/>
+      <w:lvlJc w:val="left"/>
+      <w:pPr>
+        <w:ind w:left="5040" w:hanging="360"/>
+      </w:pPr>
+    </w:lvl>
+    <w:lvl w:ilvl="7" w:tplc="04190019" w:tentative="1">
+      <w:start w:val="1"/>
+      <w:numFmt w:val="lowerLetter"/>
+      <w:lvlText w:val="%8."/>
+      <w:lvlJc w:val="left"/>
+      <w:pPr>
+        <w:ind w:left="5760" w:hanging="360"/>
+      </w:pPr>
+    </w:lvl>
+    <w:lvl w:ilvl="8" w:tplc="0419001B" w:tentative="1">
+      <w:start w:val="1"/>
+      <w:numFmt w:val="lowerRoman"/>
+      <w:lvlText w:val="%9."/>
+      <w:lvlJc w:val="right"/>
+      <w:pPr>
+        <w:ind w:left="6480" w:hanging="180"/>
+      </w:pPr>
+    </w:lvl>
+  </w:abstractNum>
+  <w:abstractNum w:abstractNumId="11" w15:restartNumberingAfterBreak="0">
+    <w:nsid w:val="514E694F"/>
+    <w:multiLevelType w:val="hybridMultilevel"/>
+    <w:tmpl w:val="7402D990"/>
+    <w:lvl w:ilvl="0" w:tplc="59CA3362">
+      <w:start w:val="1"/>
+      <w:numFmt w:val="decimal"/>
+      <w:suff w:val="space"/>
+      <w:lvlText w:val="%1."/>
+      <w:lvlJc w:val="left"/>
+      <w:pPr>
+        <w:ind w:left="720" w:hanging="360"/>
+      </w:pPr>
+      <w:rPr>
+        <w:rFonts w:hint="default"/>
+      </w:rPr>
+    </w:lvl>
+    <w:lvl w:ilvl="1" w:tplc="04190019" w:tentative="1">
+      <w:start w:val="1"/>
+      <w:numFmt w:val="lowerLetter"/>
+      <w:lvlText w:val="%2."/>
+      <w:lvlJc w:val="left"/>
+      <w:pPr>
+        <w:ind w:left="1440" w:hanging="360"/>
+      </w:pPr>
+    </w:lvl>
+    <w:lvl w:ilvl="2" w:tplc="0419001B" w:tentative="1">
+      <w:start w:val="1"/>
+      <w:numFmt w:val="lowerRoman"/>
+      <w:lvlText w:val="%3."/>
+      <w:lvlJc w:val="right"/>
+      <w:pPr>
+        <w:ind w:left="2160" w:hanging="180"/>
+      </w:pPr>
+    </w:lvl>
+    <w:lvl w:ilvl="3" w:tplc="0419000F" w:tentative="1">
+      <w:start w:val="1"/>
+      <w:numFmt w:val="decimal"/>
+      <w:lvlText w:val="%4."/>
+      <w:lvlJc w:val="left"/>
+      <w:pPr>
+        <w:ind w:left="2880" w:hanging="360"/>
+      </w:pPr>
+    </w:lvl>
+    <w:lvl w:ilvl="4" w:tplc="04190019" w:tentative="1">
+      <w:start w:val="1"/>
+      <w:numFmt w:val="lowerLetter"/>
+      <w:lvlText w:val="%5."/>
+      <w:lvlJc w:val="left"/>
+      <w:pPr>
+        <w:ind w:left="3600" w:hanging="360"/>
+      </w:pPr>
+    </w:lvl>
+    <w:lvl w:ilvl="5" w:tplc="0419001B" w:tentative="1">
+      <w:start w:val="1"/>
+      <w:numFmt w:val="lowerRoman"/>
+      <w:lvlText w:val="%6."/>
+      <w:lvlJc w:val="right"/>
+      <w:pPr>
+        <w:ind w:left="4320" w:hanging="180"/>
+      </w:pPr>
+    </w:lvl>
+    <w:lvl w:ilvl="6" w:tplc="0419000F" w:tentative="1">
+      <w:start w:val="1"/>
+      <w:numFmt w:val="decimal"/>
+      <w:lvlText w:val="%7."/>
+      <w:lvlJc w:val="left"/>
+      <w:pPr>
+        <w:ind w:left="5040" w:hanging="360"/>
+      </w:pPr>
+    </w:lvl>
+    <w:lvl w:ilvl="7" w:tplc="04190019" w:tentative="1">
+      <w:start w:val="1"/>
+      <w:numFmt w:val="lowerLetter"/>
+      <w:lvlText w:val="%8."/>
+      <w:lvlJc w:val="left"/>
+      <w:pPr>
+        <w:ind w:left="5760" w:hanging="360"/>
+      </w:pPr>
+    </w:lvl>
+    <w:lvl w:ilvl="8" w:tplc="0419001B" w:tentative="1">
+      <w:start w:val="1"/>
+      <w:numFmt w:val="lowerRoman"/>
+      <w:lvlText w:val="%9."/>
+      <w:lvlJc w:val="right"/>
+      <w:pPr>
+        <w:ind w:left="6480" w:hanging="180"/>
+      </w:pPr>
+    </w:lvl>
+  </w:abstractNum>
+  <w:abstractNum w:abstractNumId="12" w15:restartNumberingAfterBreak="0">
     <w:nsid w:val="516F4565"/>
     <w:multiLevelType w:val="hybridMultilevel"/>
     <w:tmpl w:val="61EC141E"/>
@@ -4546,7 +5618,7 @@
       </w:pPr>
     </w:lvl>
   </w:abstractNum>
-  <w:abstractNum w:abstractNumId="8" w15:restartNumberingAfterBreak="0">
+  <w:abstractNum w:abstractNumId="13" w15:restartNumberingAfterBreak="0">
     <w:nsid w:val="634E009D"/>
     <w:multiLevelType w:val="hybridMultilevel"/>
     <w:tmpl w:val="5B702956"/>
@@ -4636,7 +5708,7 @@
       </w:pPr>
     </w:lvl>
   </w:abstractNum>
-  <w:abstractNum w:abstractNumId="9" w15:restartNumberingAfterBreak="0">
+  <w:abstractNum w:abstractNumId="14" w15:restartNumberingAfterBreak="0">
     <w:nsid w:val="639A5FCE"/>
     <w:multiLevelType w:val="hybridMultilevel"/>
     <w:tmpl w:val="8E70E954"/>
@@ -4726,7 +5798,97 @@
       </w:pPr>
     </w:lvl>
   </w:abstractNum>
-  <w:abstractNum w:abstractNumId="10" w15:restartNumberingAfterBreak="0">
+  <w:abstractNum w:abstractNumId="15" w15:restartNumberingAfterBreak="0">
+    <w:nsid w:val="688C0FBB"/>
+    <w:multiLevelType w:val="hybridMultilevel"/>
+    <w:tmpl w:val="35927BA0"/>
+    <w:lvl w:ilvl="0" w:tplc="151E82F8">
+      <w:start w:val="6"/>
+      <w:numFmt w:val="decimal"/>
+      <w:suff w:val="space"/>
+      <w:lvlText w:val="%1.a.1"/>
+      <w:lvlJc w:val="left"/>
+      <w:pPr>
+        <w:ind w:left="720" w:hanging="360"/>
+      </w:pPr>
+      <w:rPr>
+        <w:rFonts w:hint="default"/>
+      </w:rPr>
+    </w:lvl>
+    <w:lvl w:ilvl="1" w:tplc="04190019" w:tentative="1">
+      <w:start w:val="1"/>
+      <w:numFmt w:val="lowerLetter"/>
+      <w:lvlText w:val="%2."/>
+      <w:lvlJc w:val="left"/>
+      <w:pPr>
+        <w:ind w:left="1440" w:hanging="360"/>
+      </w:pPr>
+    </w:lvl>
+    <w:lvl w:ilvl="2" w:tplc="0419001B" w:tentative="1">
+      <w:start w:val="1"/>
+      <w:numFmt w:val="lowerRoman"/>
+      <w:lvlText w:val="%3."/>
+      <w:lvlJc w:val="right"/>
+      <w:pPr>
+        <w:ind w:left="2160" w:hanging="180"/>
+      </w:pPr>
+    </w:lvl>
+    <w:lvl w:ilvl="3" w:tplc="0419000F" w:tentative="1">
+      <w:start w:val="1"/>
+      <w:numFmt w:val="decimal"/>
+      <w:lvlText w:val="%4."/>
+      <w:lvlJc w:val="left"/>
+      <w:pPr>
+        <w:ind w:left="2880" w:hanging="360"/>
+      </w:pPr>
+    </w:lvl>
+    <w:lvl w:ilvl="4" w:tplc="04190019" w:tentative="1">
+      <w:start w:val="1"/>
+      <w:numFmt w:val="lowerLetter"/>
+      <w:lvlText w:val="%5."/>
+      <w:lvlJc w:val="left"/>
+      <w:pPr>
+        <w:ind w:left="3600" w:hanging="360"/>
+      </w:pPr>
+    </w:lvl>
+    <w:lvl w:ilvl="5" w:tplc="0419001B" w:tentative="1">
+      <w:start w:val="1"/>
+      <w:numFmt w:val="lowerRoman"/>
+      <w:lvlText w:val="%6."/>
+      <w:lvlJc w:val="right"/>
+      <w:pPr>
+        <w:ind w:left="4320" w:hanging="180"/>
+      </w:pPr>
+    </w:lvl>
+    <w:lvl w:ilvl="6" w:tplc="0419000F" w:tentative="1">
+      <w:start w:val="1"/>
+      <w:numFmt w:val="decimal"/>
+      <w:lvlText w:val="%7."/>
+      <w:lvlJc w:val="left"/>
+      <w:pPr>
+        <w:ind w:left="5040" w:hanging="360"/>
+      </w:pPr>
+    </w:lvl>
+    <w:lvl w:ilvl="7" w:tplc="04190019" w:tentative="1">
+      <w:start w:val="1"/>
+      <w:numFmt w:val="lowerLetter"/>
+      <w:lvlText w:val="%8."/>
+      <w:lvlJc w:val="left"/>
+      <w:pPr>
+        <w:ind w:left="5760" w:hanging="360"/>
+      </w:pPr>
+    </w:lvl>
+    <w:lvl w:ilvl="8" w:tplc="0419001B" w:tentative="1">
+      <w:start w:val="1"/>
+      <w:numFmt w:val="lowerRoman"/>
+      <w:lvlText w:val="%9."/>
+      <w:lvlJc w:val="right"/>
+      <w:pPr>
+        <w:ind w:left="6480" w:hanging="180"/>
+      </w:pPr>
+    </w:lvl>
+  </w:abstractNum>
+  <w:abstractNum w:abstractNumId="16" w15:restartNumberingAfterBreak="0">
     <w:nsid w:val="6B4452EA"/>
     <w:multiLevelType w:val="hybridMultilevel"/>
     <w:tmpl w:val="596609A0"/>
@@ -4816,7 +5978,7 @@
       </w:pPr>
     </w:lvl>
   </w:abstractNum>
-  <w:abstractNum w:abstractNumId="11" w15:restartNumberingAfterBreak="0">
+  <w:abstractNum w:abstractNumId="17" w15:restartNumberingAfterBreak="0">
     <w:nsid w:val="6E1D0D26"/>
     <w:multiLevelType w:val="hybridMultilevel"/>
     <w:tmpl w:val="9E467A4C"/>
@@ -4906,7 +6068,97 @@
       </w:pPr>
     </w:lvl>
   </w:abstractNum>
-  <w:abstractNum w:abstractNumId="12" w15:restartNumberingAfterBreak="0">
+  <w:abstractNum w:abstractNumId="18" w15:restartNumberingAfterBreak="0">
+    <w:nsid w:val="761E2569"/>
+    <w:multiLevelType w:val="hybridMultilevel"/>
+    <w:tmpl w:val="EFAEA928"/>
+    <w:lvl w:ilvl="0" w:tplc="95F8B546">
+      <w:start w:val="9"/>
+      <w:numFmt w:val="decimal"/>
+      <w:suff w:val="space"/>
+      <w:lvlText w:val="%1.a"/>
+      <w:lvlJc w:val="left"/>
+      <w:pPr>
+        <w:ind w:left="720" w:hanging="360"/>
+      </w:pPr>
+      <w:rPr>
+        <w:rFonts w:hint="default"/>
+      </w:rPr>
+    </w:lvl>
+    <w:lvl w:ilvl="1" w:tplc="04190019" w:tentative="1">
+      <w:start w:val="1"/>
+      <w:numFmt w:val="lowerLetter"/>
+      <w:lvlText w:val="%2."/>
+      <w:lvlJc w:val="left"/>
+      <w:pPr>
+        <w:ind w:left="1440" w:hanging="360"/>
+      </w:pPr>
+    </w:lvl>
+    <w:lvl w:ilvl="2" w:tplc="0419001B" w:tentative="1">
+      <w:start w:val="1"/>
+      <w:numFmt w:val="lowerRoman"/>
+      <w:lvlText w:val="%3."/>
+      <w:lvlJc w:val="right"/>
+      <w:pPr>
+        <w:ind w:left="2160" w:hanging="180"/>
+      </w:pPr>
+    </w:lvl>
+    <w:lvl w:ilvl="3" w:tplc="0419000F" w:tentative="1">
+      <w:start w:val="1"/>
+      <w:numFmt w:val="decimal"/>
+      <w:lvlText w:val="%4."/>
+      <w:lvlJc w:val="left"/>
+      <w:pPr>
+        <w:ind w:left="2880" w:hanging="360"/>
+      </w:pPr>
+    </w:lvl>
+    <w:lvl w:ilvl="4" w:tplc="04190019" w:tentative="1">
+      <w:start w:val="1"/>
+      <w:numFmt w:val="lowerLetter"/>
+      <w:lvlText w:val="%5."/>
+      <w:lvlJc w:val="left"/>
+      <w:pPr>
+        <w:ind w:left="3600" w:hanging="360"/>
+      </w:pPr>
+    </w:lvl>
+    <w:lvl w:ilvl="5" w:tplc="0419001B" w:tentative="1">
+      <w:start w:val="1"/>
+      <w:numFmt w:val="lowerRoman"/>
+      <w:lvlText w:val="%6."/>
+      <w:lvlJc w:val="right"/>
+      <w:pPr>
+        <w:ind w:left="4320" w:hanging="180"/>
+      </w:pPr>
+    </w:lvl>
+    <w:lvl w:ilvl="6" w:tplc="0419000F" w:tentative="1">
+      <w:start w:val="1"/>
+      <w:numFmt w:val="decimal"/>
+      <w:lvlText w:val="%7."/>
+      <w:lvlJc w:val="left"/>
+      <w:pPr>
+        <w:ind w:left="5040" w:hanging="360"/>
+      </w:pPr>
+    </w:lvl>
+    <w:lvl w:ilvl="7" w:tplc="04190019" w:tentative="1">
+      <w:start w:val="1"/>
+      <w:numFmt w:val="lowerLetter"/>
+      <w:lvlText w:val="%8."/>
+      <w:lvlJc w:val="left"/>
+      <w:pPr>
+        <w:ind w:left="5760" w:hanging="360"/>
+      </w:pPr>
+    </w:lvl>
+    <w:lvl w:ilvl="8" w:tplc="0419001B" w:tentative="1">
+      <w:start w:val="1"/>
+      <w:numFmt w:val="lowerRoman"/>
+      <w:lvlText w:val="%9."/>
+      <w:lvlJc w:val="right"/>
+      <w:pPr>
+        <w:ind w:left="6480" w:hanging="180"/>
+      </w:pPr>
+    </w:lvl>
+  </w:abstractNum>
+  <w:abstractNum w:abstractNumId="19" w15:restartNumberingAfterBreak="0">
     <w:nsid w:val="7FE126CA"/>
     <w:multiLevelType w:val="hybridMultilevel"/>
     <w:tmpl w:val="B1E08C94"/>
@@ -4997,49 +6249,70 @@
     </w:lvl>
   </w:abstractNum>
   <w:num w:numId="1">
+    <w:abstractNumId w:val="6"/>
+  </w:num>
+  <w:num w:numId="2">
+    <w:abstractNumId w:val="5"/>
+  </w:num>
+  <w:num w:numId="3">
+    <w:abstractNumId w:val="17"/>
+  </w:num>
+  <w:num w:numId="4">
+    <w:abstractNumId w:val="12"/>
+  </w:num>
+  <w:num w:numId="5">
+    <w:abstractNumId w:val="2"/>
+  </w:num>
+  <w:num w:numId="6">
+    <w:abstractNumId w:val="19"/>
+  </w:num>
+  <w:num w:numId="7">
+    <w:abstractNumId w:val="16"/>
+  </w:num>
+  <w:num w:numId="8">
+    <w:abstractNumId w:val="14"/>
+  </w:num>
+  <w:num w:numId="9">
+    <w:abstractNumId w:val="1"/>
+  </w:num>
+  <w:num w:numId="10">
+    <w:abstractNumId w:val="3"/>
+  </w:num>
+  <w:num w:numId="11">
+    <w:abstractNumId w:val="13"/>
+  </w:num>
+  <w:num w:numId="12">
+    <w:abstractNumId w:val="9"/>
+  </w:num>
+  <w:num w:numId="13">
+    <w:abstractNumId w:val="8"/>
+  </w:num>
+  <w:num w:numId="14">
+    <w:abstractNumId w:val="18"/>
+  </w:num>
+  <w:num w:numId="15">
+    <w:abstractNumId w:val="0"/>
+  </w:num>
+  <w:num w:numId="16">
+    <w:abstractNumId w:val="11"/>
+  </w:num>
+  <w:num w:numId="17">
+    <w:abstractNumId w:val="10"/>
+  </w:num>
+  <w:num w:numId="18">
+    <w:abstractNumId w:val="7"/>
+  </w:num>
+  <w:num w:numId="19">
     <w:abstractNumId w:val="4"/>
   </w:num>
-  <w:num w:numId="2">
-    <w:abstractNumId w:val="3"/>
-  </w:num>
-  <w:num w:numId="3">
-    <w:abstractNumId w:val="11"/>
-  </w:num>
-  <w:num w:numId="4">
-    <w:abstractNumId w:val="7"/>
-  </w:num>
-  <w:num w:numId="5">
-    <w:abstractNumId w:val="1"/>
-  </w:num>
-  <w:num w:numId="6">
-    <w:abstractNumId w:val="12"/>
-  </w:num>
-  <w:num w:numId="7">
-    <w:abstractNumId w:val="10"/>
-  </w:num>
-  <w:num w:numId="8">
-    <w:abstractNumId w:val="9"/>
-  </w:num>
-  <w:num w:numId="9">
-    <w:abstractNumId w:val="0"/>
-  </w:num>
-  <w:num w:numId="10">
-    <w:abstractNumId w:val="2"/>
-  </w:num>
-  <w:num w:numId="11">
-    <w:abstractNumId w:val="8"/>
-  </w:num>
-  <w:num w:numId="12">
-    <w:abstractNumId w:val="6"/>
-  </w:num>
-  <w:num w:numId="13">
-    <w:abstractNumId w:val="5"/>
+  <w:num w:numId="20">
+    <w:abstractNumId w:val="15"/>
   </w:num>
 </w:numbering>
 </file>
 
 <file path=word/styles.xml><?xml version="1.0" encoding="utf-8"?>
-<w:styles xmlns:mc="http://schemas.openxmlformats.org/markup-compatibility/2006" xmlns:r="http://schemas.openxmlformats.org/officeDocument/2006/relationships" xmlns:w="http://schemas.openxmlformats.org/wordprocessingml/2006/main" xmlns:w14="http://schemas.microsoft.com/office/word/2010/wordml" xmlns:w15="http://schemas.microsoft.com/office/word/2012/wordml" xmlns:w16se="http://schemas.microsoft.com/office/word/2015/wordml/symex" mc:Ignorable="w14 w15 w16se">
+<w:styles xmlns:mc="http://schemas.openxmlformats.org/markup-compatibility/2006" xmlns:r="http://schemas.openxmlformats.org/officeDocument/2006/relationships" xmlns:w="http://schemas.openxmlformats.org/wordprocessingml/2006/main" xmlns:w14="http://schemas.microsoft.com/office/word/2010/wordml" xmlns:w15="http://schemas.microsoft.com/office/word/2012/wordml" mc:Ignorable="w14 w15">
   <w:docDefaults>
     <w:rPrDefault>
       <w:rPr>
@@ -5428,18 +6701,17 @@
     <w:lsdException w:name="List Table 6 Colorful Accent 6" w:uiPriority="51"/>
     <w:lsdException w:name="List Table 7 Colorful Accent 6" w:uiPriority="52"/>
   </w:latentStyles>
-  <w:style w:type="paragraph" w:default="1" w:styleId="Normal">
+  <w:style w:type="paragraph" w:default="1" w:styleId="a">
     <w:name w:val="Normal"/>
     <w:qFormat/>
     <w:rsid w:val="00782EE4"/>
   </w:style>
-  <w:style w:type="character" w:default="1" w:styleId="DefaultParagraphFont">
+  <w:style w:type="character" w:default="1" w:styleId="a0">
     <w:name w:val="Default Paragraph Font"/>
     <w:uiPriority w:val="1"/>
-    <w:semiHidden/>
     <w:unhideWhenUsed/>
   </w:style>
-  <w:style w:type="table" w:default="1" w:styleId="TableNormal">
+  <w:style w:type="table" w:default="1" w:styleId="a1">
     <w:name w:val="Normal Table"/>
     <w:uiPriority w:val="99"/>
     <w:semiHidden/>
@@ -5454,15 +6726,15 @@
       </w:tblCellMar>
     </w:tblPr>
   </w:style>
-  <w:style w:type="numbering" w:default="1" w:styleId="NoList">
+  <w:style w:type="numbering" w:default="1" w:styleId="a2">
     <w:name w:val="No List"/>
     <w:uiPriority w:val="99"/>
     <w:semiHidden/>
     <w:unhideWhenUsed/>
   </w:style>
-  <w:style w:type="character" w:styleId="Hyperlink">
+  <w:style w:type="character" w:styleId="a3">
     <w:name w:val="Hyperlink"/>
-    <w:basedOn w:val="DefaultParagraphFont"/>
+    <w:basedOn w:val="a0"/>
     <w:uiPriority w:val="99"/>
     <w:semiHidden/>
     <w:unhideWhenUsed/>
@@ -5472,9 +6744,9 @@
       <w:u w:val="single"/>
     </w:rPr>
   </w:style>
-  <w:style w:type="paragraph" w:styleId="ListParagraph">
+  <w:style w:type="paragraph" w:styleId="a4">
     <w:name w:val="List Paragraph"/>
-    <w:basedOn w:val="Normal"/>
+    <w:basedOn w:val="a"/>
     <w:uiPriority w:val="34"/>
     <w:qFormat/>
     <w:rsid w:val="00BB2302"/>
@@ -5483,10 +6755,10 @@
       <w:contextualSpacing/>
     </w:pPr>
   </w:style>
-  <w:style w:type="paragraph" w:styleId="Header">
+  <w:style w:type="paragraph" w:styleId="a5">
     <w:name w:val="header"/>
-    <w:basedOn w:val="Normal"/>
-    <w:link w:val="HeaderChar"/>
+    <w:basedOn w:val="a"/>
+    <w:link w:val="a6"/>
     <w:uiPriority w:val="99"/>
     <w:unhideWhenUsed/>
     <w:rsid w:val="00EA4C92"/>
@@ -5498,17 +6770,17 @@
       <w:spacing w:after="0" w:line="240" w:lineRule="auto"/>
     </w:pPr>
   </w:style>
-  <w:style w:type="character" w:customStyle="1" w:styleId="HeaderChar">
-    <w:name w:val="Header Char"/>
-    <w:basedOn w:val="DefaultParagraphFont"/>
-    <w:link w:val="Header"/>
+  <w:style w:type="character" w:customStyle="1" w:styleId="a6">
+    <w:name w:val="Верхний колонтитул Знак"/>
+    <w:basedOn w:val="a0"/>
+    <w:link w:val="a5"/>
     <w:uiPriority w:val="99"/>
     <w:rsid w:val="00EA4C92"/>
   </w:style>
-  <w:style w:type="paragraph" w:styleId="Footer">
+  <w:style w:type="paragraph" w:styleId="a7">
     <w:name w:val="footer"/>
-    <w:basedOn w:val="Normal"/>
-    <w:link w:val="FooterChar"/>
+    <w:basedOn w:val="a"/>
+    <w:link w:val="a8"/>
     <w:uiPriority w:val="99"/>
     <w:unhideWhenUsed/>
     <w:rsid w:val="00EA4C92"/>
@@ -5520,16 +6792,16 @@
       <w:spacing w:after="0" w:line="240" w:lineRule="auto"/>
     </w:pPr>
   </w:style>
-  <w:style w:type="character" w:customStyle="1" w:styleId="FooterChar">
-    <w:name w:val="Footer Char"/>
-    <w:basedOn w:val="DefaultParagraphFont"/>
-    <w:link w:val="Footer"/>
+  <w:style w:type="character" w:customStyle="1" w:styleId="a8">
+    <w:name w:val="Нижний колонтитул Знак"/>
+    <w:basedOn w:val="a0"/>
+    <w:link w:val="a7"/>
     <w:uiPriority w:val="99"/>
     <w:rsid w:val="00EA4C92"/>
   </w:style>
-  <w:style w:type="character" w:styleId="Emphasis">
+  <w:style w:type="character" w:styleId="a9">
     <w:name w:val="Emphasis"/>
-    <w:basedOn w:val="DefaultParagraphFont"/>
+    <w:basedOn w:val="a0"/>
     <w:uiPriority w:val="20"/>
     <w:qFormat/>
     <w:rsid w:val="00582113"/>

</xml_diff>